<commit_message>
added the photos detailing the different dig queries for 486 homework 2
</commit_message>
<xml_diff>
--- a/COMS486/assignments/486_hmwk2.docx
+++ b/COMS486/assignments/486_hmwk2.docx
@@ -1,6 +1,6 @@
 
 <file path=word/document.xml><?xml version="1.0" encoding="utf-8"?>
-<w:document xmlns:wpc="http://schemas.microsoft.com/office/word/2010/wordprocessingCanvas" xmlns:cx="http://schemas.microsoft.com/office/drawing/2014/chartex" xmlns:cx1="http://schemas.microsoft.com/office/drawing/2015/9/8/chartex" xmlns:cx2="http://schemas.microsoft.com/office/drawing/2015/10/21/chartex" xmlns:cx3="http://schemas.microsoft.com/office/drawing/2016/5/9/chartex" xmlns:cx4="http://schemas.microsoft.com/office/drawing/2016/5/10/chartex" xmlns:cx5="http://schemas.microsoft.com/office/drawing/2016/5/11/chartex" xmlns:cx6="http://schemas.microsoft.com/office/drawing/2016/5/12/chartex" xmlns:cx7="http://schemas.microsoft.com/office/drawing/2016/5/13/chartex" xmlns:cx8="http://schemas.microsoft.com/office/drawing/2016/5/14/chartex" xmlns:mc="http://schemas.openxmlformats.org/markup-compatibility/2006" xmlns:aink="http://schemas.microsoft.com/office/drawing/2016/ink" xmlns:am3d="http://schemas.microsoft.com/office/drawing/2017/model3d" xmlns:o="urn:schemas-microsoft-com:office:office" xmlns:r="http://schemas.openxmlformats.org/officeDocument/2006/relationships" xmlns:m="http://schemas.openxmlformats.org/officeDocument/2006/math" xmlns:v="urn:schemas-microsoft-com:vml" xmlns:wp14="http://schemas.microsoft.com/office/word/2010/wordprocessingDrawing" xmlns:wp="http://schemas.openxmlformats.org/drawingml/2006/wordprocessingDrawing" xmlns:w10="urn:schemas-microsoft-com:office:word" xmlns:w="http://schemas.openxmlformats.org/wordprocessingml/2006/main" xmlns:w14="http://schemas.microsoft.com/office/word/2010/wordml" xmlns:w15="http://schemas.microsoft.com/office/word/2012/wordml" xmlns:w16cid="http://schemas.microsoft.com/office/word/2016/wordml/cid" xmlns:w16se="http://schemas.microsoft.com/office/word/2015/wordml/symex" xmlns:wpg="http://schemas.microsoft.com/office/word/2010/wordprocessingGroup" xmlns:wpi="http://schemas.microsoft.com/office/word/2010/wordprocessingInk" xmlns:wne="http://schemas.microsoft.com/office/word/2006/wordml" xmlns:wps="http://schemas.microsoft.com/office/word/2010/wordprocessingShape" mc:Ignorable="w14 w15 w16se w16cid wp14">
+<w:document xmlns:wpc="http://schemas.microsoft.com/office/word/2010/wordprocessingCanvas" xmlns:mo="http://schemas.microsoft.com/office/mac/office/2008/main" xmlns:mc="http://schemas.openxmlformats.org/markup-compatibility/2006" xmlns:mv="urn:schemas-microsoft-com:mac:vml" xmlns:o="urn:schemas-microsoft-com:office:office" xmlns:r="http://schemas.openxmlformats.org/officeDocument/2006/relationships" xmlns:m="http://schemas.openxmlformats.org/officeDocument/2006/math" xmlns:v="urn:schemas-microsoft-com:vml" xmlns:wp14="http://schemas.microsoft.com/office/word/2010/wordprocessingDrawing" xmlns:wp="http://schemas.openxmlformats.org/drawingml/2006/wordprocessingDrawing" xmlns:w10="urn:schemas-microsoft-com:office:word" xmlns:w="http://schemas.openxmlformats.org/wordprocessingml/2006/main" xmlns:w14="http://schemas.microsoft.com/office/word/2010/wordml" xmlns:wpg="http://schemas.microsoft.com/office/word/2010/wordprocessingGroup" xmlns:wpi="http://schemas.microsoft.com/office/word/2010/wordprocessingInk" xmlns:wne="http://schemas.microsoft.com/office/word/2006/wordml" xmlns:wps="http://schemas.microsoft.com/office/word/2010/wordprocessingShape" mc:Ignorable="w14 wp14">
   <w:body>
     <w:p>
       <w:r>
@@ -162,21 +162,7 @@
         <w:rPr>
           <w:b/>
         </w:rPr>
-        <w:t xml:space="preserve">After .005 seconds have elapsed the first packet has been fully transported to the first switch, after that time the first packet will begin transferring from the first switch to the second switch. </w:t>
-      </w:r>
-      <w:proofErr w:type="gramStart"/>
-      <w:r>
-        <w:rPr>
-          <w:b/>
-        </w:rPr>
-        <w:t>Thus</w:t>
-      </w:r>
-      <w:proofErr w:type="gramEnd"/>
-      <w:r>
-        <w:rPr>
-          <w:b/>
-        </w:rPr>
-        <w:t xml:space="preserve"> the second packet will have been fully transferred to the first switch after the first packet has been transmitted twice. Essentially</w:t>
+        <w:t>After .005 seconds have elapsed the first packet has been fully transported to the first switch, after that time the first packet will begin transferring from the first switch to the second switch. Thus the second packet will have been fully transferred to the first switch after the first packet has been transmitted twice. Essentially</w:t>
       </w:r>
       <w:r>
         <w:rPr>
@@ -233,21 +219,7 @@
         <w:rPr>
           <w:b/>
         </w:rPr>
-        <w:t xml:space="preserve">To move the first packet from host to destination it will take .015 seconds. After that since we are using message segmentation the destination will receive another packet </w:t>
-      </w:r>
-      <w:proofErr w:type="spellStart"/>
-      <w:r>
-        <w:rPr>
-          <w:b/>
-        </w:rPr>
-        <w:t>ever</w:t>
-      </w:r>
-      <w:proofErr w:type="spellEnd"/>
-      <w:r>
-        <w:rPr>
-          <w:b/>
-        </w:rPr>
-        <w:t xml:space="preserve"> .005 seconds. Thus:</w:t>
+        <w:t>To move the first packet from host to destination it will take .015 seconds. After that since we are using message segmentation the destination will receive another packet ever .005 seconds. Thus:</w:t>
       </w:r>
     </w:p>
     <w:p>
@@ -347,7 +319,7 @@
       <w:r>
         <w:t xml:space="preserve"> Two distinct Web pages (for example, </w:t>
       </w:r>
-      <w:hyperlink r:id="rId6" w:history="1">
+      <w:hyperlink r:id="rId8" w:history="1">
         <w:r>
           <w:rPr>
             <w:rStyle w:val="Hyperlink"/>
@@ -358,7 +330,7 @@
       <w:r>
         <w:t xml:space="preserve"> and </w:t>
       </w:r>
-      <w:hyperlink r:id="rId7" w:history="1">
+      <w:hyperlink r:id="rId9" w:history="1">
         <w:r>
           <w:rPr>
             <w:rStyle w:val="Hyperlink"/>
@@ -538,34 +510,10 @@
         <w:t>characters</w:t>
       </w:r>
       <w:r>
-        <w:t xml:space="preserve"> &lt;</w:t>
-      </w:r>
-      <w:proofErr w:type="spellStart"/>
-      <w:r>
-        <w:t>cr</w:t>
-      </w:r>
-      <w:proofErr w:type="spellEnd"/>
-      <w:r>
-        <w:t>&gt;&lt;</w:t>
-      </w:r>
-      <w:proofErr w:type="spellStart"/>
-      <w:r>
-        <w:t>lf</w:t>
-      </w:r>
-      <w:proofErr w:type="spellEnd"/>
-      <w:r>
-        <w:t>&gt; are carriage return and line-feed</w:t>
-      </w:r>
-      <w:r>
-        <w:t xml:space="preserve"> characters (that is, the italicized character string &lt;</w:t>
-      </w:r>
-      <w:proofErr w:type="spellStart"/>
-      <w:r>
-        <w:t>cr</w:t>
-      </w:r>
-      <w:proofErr w:type="spellEnd"/>
-      <w:r>
-        <w:t>&gt; in the text below represents the single carriage-return character that was contained at that point in the HTTP header). Answer the following questions, indicating where in the HTTP GET message below you find the answer.</w:t>
+        <w:t xml:space="preserve"> &lt;cr&gt;&lt;lf&gt; are carriage return and line-feed</w:t>
+      </w:r>
+      <w:r>
+        <w:t xml:space="preserve"> characters (that is, the italicized character string &lt;cr&gt; in the text below represents the single carriage-return character that was contained at that point in the HTTP header). Answer the following questions, indicating where in the HTTP GET message below you find the answer.</w:t>
       </w:r>
     </w:p>
     <w:p>
@@ -593,21 +541,7 @@
         <w:rPr>
           <w:b/>
         </w:rPr>
-        <w:t xml:space="preserve">/cs453/index.html – whole </w:t>
-      </w:r>
-      <w:proofErr w:type="spellStart"/>
-      <w:r>
-        <w:rPr>
-          <w:b/>
-        </w:rPr>
-        <w:t>url</w:t>
-      </w:r>
-      <w:proofErr w:type="spellEnd"/>
-      <w:r>
-        <w:rPr>
-          <w:b/>
-        </w:rPr>
-        <w:t xml:space="preserve"> is gaia.cs.umass.edu/cs453/index.html</w:t>
+        <w:t>/cs453/index.html – whole url is gaia.cs.umass.edu/cs453/index.html</w:t>
       </w:r>
     </w:p>
     <w:p>
@@ -774,21 +708,7 @@
         <w:rPr>
           <w:b/>
         </w:rPr>
-        <w:t xml:space="preserve"> </w:t>
-      </w:r>
-      <w:proofErr w:type="gramStart"/>
-      <w:r>
-        <w:rPr>
-          <w:b/>
-        </w:rPr>
-        <w:t>Yes</w:t>
-      </w:r>
-      <w:proofErr w:type="gramEnd"/>
-      <w:r>
-        <w:rPr>
-          <w:b/>
-        </w:rPr>
-        <w:t xml:space="preserve"> the document was found since the code returned was 200. Tue, 07 Mar 2008 12:39:45GMT</w:t>
+        <w:t xml:space="preserve"> Yes the document was found since the code returned was 200. Tue, 07 Mar 2008 12:39:45GMT</w:t>
       </w:r>
     </w:p>
     <w:p>
@@ -872,21 +792,7 @@
         <w:rPr>
           <w:b/>
         </w:rPr>
-        <w:t xml:space="preserve">Yes, since the value for Connections: Keep-Alive. </w:t>
-      </w:r>
-      <w:proofErr w:type="gramStart"/>
-      <w:r>
-        <w:rPr>
-          <w:b/>
-        </w:rPr>
-        <w:t>So</w:t>
-      </w:r>
-      <w:proofErr w:type="gramEnd"/>
-      <w:r>
-        <w:rPr>
-          <w:b/>
-        </w:rPr>
-        <w:t xml:space="preserve"> the server did agree to a persistent connection.</w:t>
+        <w:t>Yes, since the value for Connections: Keep-Alive. So the server did agree to a persistent connection.</w:t>
       </w:r>
     </w:p>
     <w:p>
@@ -915,11 +821,7 @@
         <w:t>1</w:t>
       </w:r>
       <w:r>
-        <w:t xml:space="preserve">, …, </w:t>
-      </w:r>
-      <w:proofErr w:type="spellStart"/>
-      <w:r>
-        <w:t>RTT</w:t>
+        <w:t>, …, RTT</w:t>
       </w:r>
       <w:r>
         <w:rPr>
@@ -927,7 +829,6 @@
         </w:rPr>
         <w:t>n</w:t>
       </w:r>
-      <w:proofErr w:type="spellEnd"/>
       <w:r>
         <w:t>. Further suppose that Web page associated with the link contains exactly one object, consisting of a small amount of HTML text. Let RTT</w:t>
       </w:r>
@@ -970,14 +871,7 @@
         <w:rPr>
           <w:b/>
         </w:rPr>
-        <w:t xml:space="preserve"> will occur twice, once from client to server then from server to client acknowledging the request. After that it will incur as many DNS lookups as necessary, so the total time would be </w:t>
-      </w:r>
-      <w:proofErr w:type="spellStart"/>
-      <w:r>
-        <w:rPr>
-          <w:b/>
-        </w:rPr>
-        <w:t>RTT</w:t>
+        <w:t xml:space="preserve"> will occur twice, once from client to server then from server to client acknowledging the request. After that it will incur as many DNS lookups as necessary, so the total time would be RTT</w:t>
       </w:r>
       <w:r>
         <w:rPr>
@@ -986,7 +880,6 @@
         </w:rPr>
         <w:t>n</w:t>
       </w:r>
-      <w:proofErr w:type="spellEnd"/>
       <w:r>
         <w:rPr>
           <w:b/>
@@ -1004,21 +897,7 @@
         <w:rPr>
           <w:b/>
         </w:rPr>
-        <w:t xml:space="preserve"> which is time to issue request and receive the object, plus </w:t>
-      </w:r>
-      <w:proofErr w:type="gramStart"/>
-      <w:r>
-        <w:rPr>
-          <w:b/>
-        </w:rPr>
-        <w:t>all of</w:t>
-      </w:r>
-      <w:proofErr w:type="gramEnd"/>
-      <w:r>
-        <w:rPr>
-          <w:b/>
-        </w:rPr>
-        <w:t xml:space="preserve"> the intermediate DNS lookups.</w:t>
+        <w:t xml:space="preserve"> which is time to issue request and receive the object, plus all of the intermediate DNS lookups.</w:t>
       </w:r>
     </w:p>
     <w:p>
@@ -1029,15 +908,7 @@
         <w:t>P8.</w:t>
       </w:r>
       <w:r>
-        <w:t xml:space="preserve"> Referring to </w:t>
-      </w:r>
-      <w:proofErr w:type="spellStart"/>
-      <w:r>
-        <w:t>Problemt</w:t>
-      </w:r>
-      <w:proofErr w:type="spellEnd"/>
-      <w:r>
-        <w:t xml:space="preserve"> P7, suppose the HTML file references eight very small objects on the same server. Neglecting transmission times, how much time elapses with</w:t>
+        <w:t xml:space="preserve"> Referring to Problemt P7, suppose the HTML file references eight very small objects on the same server. Neglecting transmission times, how much time elapses with</w:t>
       </w:r>
     </w:p>
     <w:p>
@@ -1109,14 +980,7 @@
         <w:rPr>
           <w:b/>
         </w:rPr>
-        <w:t xml:space="preserve"> = </w:t>
-      </w:r>
-      <w:proofErr w:type="spellStart"/>
-      <w:r>
-        <w:rPr>
-          <w:b/>
-        </w:rPr>
-        <w:t>RTT</w:t>
+        <w:t xml:space="preserve"> = RTT</w:t>
       </w:r>
       <w:r>
         <w:rPr>
@@ -1125,7 +989,6 @@
         </w:rPr>
         <w:t>n</w:t>
       </w:r>
-      <w:proofErr w:type="spellEnd"/>
       <w:r>
         <w:rPr>
           <w:b/>
@@ -1212,31 +1075,16 @@
         <w:rPr>
           <w:b/>
         </w:rPr>
-        <w:t xml:space="preserve">. </w:t>
-      </w:r>
-      <w:proofErr w:type="gramStart"/>
-      <w:r>
-        <w:rPr>
-          <w:b/>
-        </w:rPr>
-        <w:t>So</w:t>
-      </w:r>
-      <w:proofErr w:type="gramEnd"/>
-      <w:r>
-        <w:rPr>
-          <w:b/>
-        </w:rPr>
-        <w:t xml:space="preserve"> the total time incurred is the DNS look up + the connection and request establishment + time to retrieve object.</w:t>
-      </w:r>
-    </w:p>
-    <w:p>
-      <w:pPr>
-        <w:ind w:left="720"/>
-        <w:rPr>
-          <w:b/>
-        </w:rPr>
-      </w:pPr>
-      <w:proofErr w:type="spellStart"/>
+        <w:t>. So the total time incurred is the DNS look up + the connection and request establishment + time to retrieve object.</w:t>
+      </w:r>
+    </w:p>
+    <w:p>
+      <w:pPr>
+        <w:ind w:left="720"/>
+        <w:rPr>
+          <w:b/>
+        </w:rPr>
+      </w:pPr>
       <w:r>
         <w:rPr>
           <w:b/>
@@ -1250,7 +1098,6 @@
         </w:rPr>
         <w:t>n</w:t>
       </w:r>
-      <w:proofErr w:type="spellEnd"/>
       <w:r>
         <w:rPr>
           <w:b/>
@@ -1284,48 +1131,741 @@
     </w:p>
     <w:p>
       <w:pPr>
-        <w:ind w:left="720"/>
-      </w:pPr>
-      <w:r>
-        <w:rPr>
-          <w:b/>
-        </w:rPr>
-        <w:t>a.</w:t>
-      </w:r>
-      <w:r>
-        <w:rPr>
-          <w:b/>
-        </w:rPr>
-        <w:t xml:space="preserve"> </w:t>
-      </w:r>
+        <w:pStyle w:val="ListParagraph"/>
+        <w:numPr>
+          <w:ilvl w:val="0"/>
+          <w:numId w:val="1"/>
+        </w:numPr>
+      </w:pPr>
       <w:r>
         <w:t>Starting with a root DNS server (from one of the root servers [a-m]. root-servers.net), initiate a sequence of queries for the IP address for your department’s Web server by using dig. Show the list of the names of DNS servers in the delegation chain in answering your query.</w:t>
       </w:r>
     </w:p>
     <w:p>
       <w:pPr>
-        <w:ind w:left="720"/>
-      </w:pPr>
-      <w:r>
-        <w:rPr>
-          <w:b/>
-        </w:rPr>
-        <w:t>b.</w:t>
-      </w:r>
-      <w:r>
-        <w:rPr>
-          <w:b/>
-        </w:rPr>
-        <w:t xml:space="preserve"> </w:t>
-      </w:r>
-      <w:r>
+        <w:pStyle w:val="ListParagraph"/>
+        <w:ind w:left="1080"/>
+        <w:rPr>
+          <w:b/>
+        </w:rPr>
+      </w:pPr>
+      <w:r>
+        <w:rPr>
+          <w:b/>
+        </w:rPr>
+        <w:t>Query 1:</w:t>
+      </w:r>
+    </w:p>
+    <w:p>
+      <w:pPr>
+        <w:pStyle w:val="ListParagraph"/>
+        <w:ind w:left="1080"/>
+        <w:rPr>
+          <w:b/>
+        </w:rPr>
+      </w:pPr>
+      <w:r>
+        <w:rPr>
+          <w:b/>
+        </w:rPr>
+        <w:t xml:space="preserve">“dig @a.root-servers.net </w:t>
+      </w:r>
+      <w:hyperlink r:id="rId10" w:history="1">
+        <w:r>
+          <w:rPr>
+            <w:rStyle w:val="Hyperlink"/>
+            <w:b/>
+          </w:rPr>
+          <w:t>www.cs.iastate.edu</w:t>
+        </w:r>
+      </w:hyperlink>
+      <w:r>
+        <w:rPr>
+          <w:b/>
+        </w:rPr>
+        <w:t>”</w:t>
+      </w:r>
+    </w:p>
+    <w:p>
+      <w:pPr>
+        <w:pStyle w:val="ListParagraph"/>
+        <w:ind w:left="1080"/>
+        <w:rPr>
+          <w:b/>
+        </w:rPr>
+      </w:pPr>
+      <w:r>
+        <w:rPr>
+          <w:b/>
+          <w:noProof/>
+        </w:rPr>
+        <w:drawing>
+          <wp:inline distT="0" distB="0" distL="0" distR="0" wp14:anchorId="389D3E46" wp14:editId="036AD2DC">
+            <wp:extent cx="4934840" cy="4457700"/>
+            <wp:effectExtent l="0" t="0" r="0" b="0"/>
+            <wp:docPr id="1" name="Picture 1"/>
+            <wp:cNvGraphicFramePr>
+              <a:graphicFrameLocks xmlns:a="http://schemas.openxmlformats.org/drawingml/2006/main" noChangeAspect="1"/>
+            </wp:cNvGraphicFramePr>
+            <a:graphic xmlns:a="http://schemas.openxmlformats.org/drawingml/2006/main">
+              <a:graphicData uri="http://schemas.openxmlformats.org/drawingml/2006/picture">
+                <pic:pic xmlns:pic="http://schemas.openxmlformats.org/drawingml/2006/picture">
+                  <pic:nvPicPr>
+                    <pic:cNvPr id="0" name="Screen Shot 2018-01-31 at 10.38.25 AM.png"/>
+                    <pic:cNvPicPr/>
+                  </pic:nvPicPr>
+                  <pic:blipFill>
+                    <a:blip r:embed="rId11">
+                      <a:extLst>
+                        <a:ext uri="{28A0092B-C50C-407E-A947-70E740481C1C}">
+                          <a14:useLocalDpi xmlns:a14="http://schemas.microsoft.com/office/drawing/2010/main" val="0"/>
+                        </a:ext>
+                      </a:extLst>
+                    </a:blip>
+                    <a:stretch>
+                      <a:fillRect/>
+                    </a:stretch>
+                  </pic:blipFill>
+                  <pic:spPr>
+                    <a:xfrm>
+                      <a:off x="0" y="0"/>
+                      <a:ext cx="4935229" cy="4458052"/>
+                    </a:xfrm>
+                    <a:prstGeom prst="rect">
+                      <a:avLst/>
+                    </a:prstGeom>
+                  </pic:spPr>
+                </pic:pic>
+              </a:graphicData>
+            </a:graphic>
+          </wp:inline>
+        </w:drawing>
+      </w:r>
+    </w:p>
+    <w:p>
+      <w:pPr>
+        <w:pStyle w:val="ListParagraph"/>
+        <w:ind w:left="1080"/>
+        <w:rPr>
+          <w:b/>
+        </w:rPr>
+      </w:pPr>
+    </w:p>
+    <w:p>
+      <w:pPr>
+        <w:pStyle w:val="ListParagraph"/>
+        <w:ind w:left="1080"/>
+        <w:rPr>
+          <w:b/>
+        </w:rPr>
+      </w:pPr>
+      <w:r>
+        <w:rPr>
+          <w:b/>
+        </w:rPr>
+        <w:lastRenderedPageBreak/>
+        <w:t xml:space="preserve">Query 2: </w:t>
+      </w:r>
+    </w:p>
+    <w:p>
+      <w:pPr>
+        <w:pStyle w:val="ListParagraph"/>
+        <w:ind w:left="1080"/>
+        <w:rPr>
+          <w:b/>
+        </w:rPr>
+      </w:pPr>
+      <w:r>
+        <w:rPr>
+          <w:b/>
+        </w:rPr>
+        <w:t xml:space="preserve">“dig @a.edu-servers.net </w:t>
+      </w:r>
+      <w:hyperlink r:id="rId12" w:history="1">
+        <w:r>
+          <w:rPr>
+            <w:rStyle w:val="Hyperlink"/>
+            <w:b/>
+          </w:rPr>
+          <w:t>www.cs.iastate.edu</w:t>
+        </w:r>
+      </w:hyperlink>
+      <w:r>
+        <w:rPr>
+          <w:b/>
+        </w:rPr>
+        <w:t>”</w:t>
+      </w:r>
+    </w:p>
+    <w:p>
+      <w:pPr>
+        <w:pStyle w:val="ListParagraph"/>
+        <w:ind w:left="1080"/>
+        <w:rPr>
+          <w:b/>
+        </w:rPr>
+      </w:pPr>
+      <w:r>
+        <w:rPr>
+          <w:b/>
+          <w:noProof/>
+        </w:rPr>
+        <w:drawing>
+          <wp:inline distT="0" distB="0" distL="0" distR="0" wp14:anchorId="3427E3B7" wp14:editId="7957BA3F">
+            <wp:extent cx="5372100" cy="4231677"/>
+            <wp:effectExtent l="0" t="0" r="0" b="10160"/>
+            <wp:docPr id="2" name="Picture 2"/>
+            <wp:cNvGraphicFramePr>
+              <a:graphicFrameLocks xmlns:a="http://schemas.openxmlformats.org/drawingml/2006/main" noChangeAspect="1"/>
+            </wp:cNvGraphicFramePr>
+            <a:graphic xmlns:a="http://schemas.openxmlformats.org/drawingml/2006/main">
+              <a:graphicData uri="http://schemas.openxmlformats.org/drawingml/2006/picture">
+                <pic:pic xmlns:pic="http://schemas.openxmlformats.org/drawingml/2006/picture">
+                  <pic:nvPicPr>
+                    <pic:cNvPr id="0" name="Screen Shot 2018-01-31 at 10.40.13 AM.png"/>
+                    <pic:cNvPicPr/>
+                  </pic:nvPicPr>
+                  <pic:blipFill>
+                    <a:blip r:embed="rId13">
+                      <a:extLst>
+                        <a:ext uri="{28A0092B-C50C-407E-A947-70E740481C1C}">
+                          <a14:useLocalDpi xmlns:a14="http://schemas.microsoft.com/office/drawing/2010/main" val="0"/>
+                        </a:ext>
+                      </a:extLst>
+                    </a:blip>
+                    <a:stretch>
+                      <a:fillRect/>
+                    </a:stretch>
+                  </pic:blipFill>
+                  <pic:spPr>
+                    <a:xfrm>
+                      <a:off x="0" y="0"/>
+                      <a:ext cx="5372100" cy="4231677"/>
+                    </a:xfrm>
+                    <a:prstGeom prst="rect">
+                      <a:avLst/>
+                    </a:prstGeom>
+                  </pic:spPr>
+                </pic:pic>
+              </a:graphicData>
+            </a:graphic>
+          </wp:inline>
+        </w:drawing>
+      </w:r>
+    </w:p>
+    <w:p>
+      <w:pPr>
+        <w:pStyle w:val="ListParagraph"/>
+        <w:ind w:left="1080"/>
+        <w:rPr>
+          <w:b/>
+        </w:rPr>
+      </w:pPr>
+      <w:r>
+        <w:rPr>
+          <w:b/>
+        </w:rPr>
+        <w:t>Query 3:</w:t>
+      </w:r>
+    </w:p>
+    <w:p>
+      <w:pPr>
+        <w:pStyle w:val="ListParagraph"/>
+        <w:ind w:left="1080"/>
+        <w:rPr>
+          <w:b/>
+        </w:rPr>
+      </w:pPr>
+      <w:r>
+        <w:rPr>
+          <w:b/>
+        </w:rPr>
+        <w:t xml:space="preserve">“dig @dns-1.iastate.edu </w:t>
+      </w:r>
+      <w:hyperlink r:id="rId14" w:history="1">
+        <w:r>
+          <w:rPr>
+            <w:rStyle w:val="Hyperlink"/>
+            <w:b/>
+          </w:rPr>
+          <w:t>www.cs.iastate.edu</w:t>
+        </w:r>
+      </w:hyperlink>
+      <w:r>
+        <w:rPr>
+          <w:b/>
+        </w:rPr>
+        <w:t>”</w:t>
+      </w:r>
+    </w:p>
+    <w:p>
+      <w:pPr>
+        <w:pStyle w:val="ListParagraph"/>
+        <w:ind w:left="1080"/>
+        <w:rPr>
+          <w:b/>
+        </w:rPr>
+      </w:pPr>
+      <w:r>
+        <w:rPr>
+          <w:b/>
+          <w:noProof/>
+        </w:rPr>
+        <w:drawing>
+          <wp:inline distT="0" distB="0" distL="0" distR="0" wp14:anchorId="3590E9C4" wp14:editId="1364C6D1">
+            <wp:extent cx="5029200" cy="2972386"/>
+            <wp:effectExtent l="0" t="0" r="0" b="0"/>
+            <wp:docPr id="3" name="Picture 3"/>
+            <wp:cNvGraphicFramePr>
+              <a:graphicFrameLocks xmlns:a="http://schemas.openxmlformats.org/drawingml/2006/main" noChangeAspect="1"/>
+            </wp:cNvGraphicFramePr>
+            <a:graphic xmlns:a="http://schemas.openxmlformats.org/drawingml/2006/main">
+              <a:graphicData uri="http://schemas.openxmlformats.org/drawingml/2006/picture">
+                <pic:pic xmlns:pic="http://schemas.openxmlformats.org/drawingml/2006/picture">
+                  <pic:nvPicPr>
+                    <pic:cNvPr id="0" name="Screen Shot 2018-01-31 at 10.42.46 AM.png"/>
+                    <pic:cNvPicPr/>
+                  </pic:nvPicPr>
+                  <pic:blipFill>
+                    <a:blip r:embed="rId15">
+                      <a:extLst>
+                        <a:ext uri="{28A0092B-C50C-407E-A947-70E740481C1C}">
+                          <a14:useLocalDpi xmlns:a14="http://schemas.microsoft.com/office/drawing/2010/main" val="0"/>
+                        </a:ext>
+                      </a:extLst>
+                    </a:blip>
+                    <a:stretch>
+                      <a:fillRect/>
+                    </a:stretch>
+                  </pic:blipFill>
+                  <pic:spPr>
+                    <a:xfrm>
+                      <a:off x="0" y="0"/>
+                      <a:ext cx="5029200" cy="2972386"/>
+                    </a:xfrm>
+                    <a:prstGeom prst="rect">
+                      <a:avLst/>
+                    </a:prstGeom>
+                  </pic:spPr>
+                </pic:pic>
+              </a:graphicData>
+            </a:graphic>
+          </wp:inline>
+        </w:drawing>
+      </w:r>
+    </w:p>
+    <w:p>
+      <w:pPr>
+        <w:pStyle w:val="ListParagraph"/>
+        <w:ind w:left="1080"/>
+        <w:rPr>
+          <w:b/>
+        </w:rPr>
+      </w:pPr>
+    </w:p>
+    <w:p>
+      <w:pPr>
+        <w:pStyle w:val="ListParagraph"/>
+        <w:numPr>
+          <w:ilvl w:val="0"/>
+          <w:numId w:val="1"/>
+        </w:numPr>
+      </w:pPr>
+      <w:r>
+        <w:lastRenderedPageBreak/>
         <w:t>Repeat part (a) for yahoo.com.</w:t>
       </w:r>
+    </w:p>
+    <w:p>
+      <w:pPr>
+        <w:pStyle w:val="ListParagraph"/>
+        <w:ind w:left="1080"/>
+        <w:rPr>
+          <w:b/>
+        </w:rPr>
+      </w:pPr>
+      <w:r>
+        <w:rPr>
+          <w:b/>
+        </w:rPr>
+        <w:t>Query 1:</w:t>
+      </w:r>
+    </w:p>
+    <w:p>
+      <w:pPr>
+        <w:pStyle w:val="ListParagraph"/>
+        <w:ind w:left="1080"/>
+        <w:rPr>
+          <w:b/>
+        </w:rPr>
+      </w:pPr>
+      <w:r>
+        <w:rPr>
+          <w:b/>
+        </w:rPr>
+        <w:t xml:space="preserve">“dig @a.root-servers.net </w:t>
+      </w:r>
+      <w:hyperlink r:id="rId16" w:history="1">
+        <w:r>
+          <w:rPr>
+            <w:rStyle w:val="Hyperlink"/>
+            <w:b/>
+          </w:rPr>
+          <w:t>www.yahoo.com</w:t>
+        </w:r>
+      </w:hyperlink>
+      <w:r>
+        <w:rPr>
+          <w:b/>
+        </w:rPr>
+        <w:t>”</w:t>
+      </w:r>
+    </w:p>
+    <w:p>
+      <w:pPr>
+        <w:pStyle w:val="ListParagraph"/>
+        <w:ind w:left="1080"/>
+        <w:rPr>
+          <w:b/>
+        </w:rPr>
+      </w:pPr>
+      <w:r>
+        <w:rPr>
+          <w:b/>
+          <w:noProof/>
+        </w:rPr>
+        <w:drawing>
+          <wp:inline distT="0" distB="0" distL="0" distR="0" wp14:anchorId="1C2C05C3" wp14:editId="5FE5C867">
+            <wp:extent cx="5123718" cy="7658100"/>
+            <wp:effectExtent l="0" t="0" r="7620" b="0"/>
+            <wp:docPr id="7" name="Picture 7"/>
+            <wp:cNvGraphicFramePr>
+              <a:graphicFrameLocks xmlns:a="http://schemas.openxmlformats.org/drawingml/2006/main" noChangeAspect="1"/>
+            </wp:cNvGraphicFramePr>
+            <a:graphic xmlns:a="http://schemas.openxmlformats.org/drawingml/2006/main">
+              <a:graphicData uri="http://schemas.openxmlformats.org/drawingml/2006/picture">
+                <pic:pic xmlns:pic="http://schemas.openxmlformats.org/drawingml/2006/picture">
+                  <pic:nvPicPr>
+                    <pic:cNvPr id="0" name="Screen Shot 2018-01-31 at 10.44.45 AM.png"/>
+                    <pic:cNvPicPr/>
+                  </pic:nvPicPr>
+                  <pic:blipFill>
+                    <a:blip r:embed="rId17">
+                      <a:extLst>
+                        <a:ext uri="{28A0092B-C50C-407E-A947-70E740481C1C}">
+                          <a14:useLocalDpi xmlns:a14="http://schemas.microsoft.com/office/drawing/2010/main" val="0"/>
+                        </a:ext>
+                      </a:extLst>
+                    </a:blip>
+                    <a:stretch>
+                      <a:fillRect/>
+                    </a:stretch>
+                  </pic:blipFill>
+                  <pic:spPr>
+                    <a:xfrm>
+                      <a:off x="0" y="0"/>
+                      <a:ext cx="5123718" cy="7658100"/>
+                    </a:xfrm>
+                    <a:prstGeom prst="rect">
+                      <a:avLst/>
+                    </a:prstGeom>
+                  </pic:spPr>
+                </pic:pic>
+              </a:graphicData>
+            </a:graphic>
+          </wp:inline>
+        </w:drawing>
+      </w:r>
+    </w:p>
+    <w:p>
+      <w:pPr>
+        <w:pStyle w:val="ListParagraph"/>
+        <w:ind w:left="1080"/>
+        <w:rPr>
+          <w:b/>
+        </w:rPr>
+      </w:pPr>
+      <w:r>
+        <w:rPr>
+          <w:b/>
+        </w:rPr>
+        <w:lastRenderedPageBreak/>
+        <w:t>Query 2:</w:t>
+      </w:r>
+    </w:p>
+    <w:p>
+      <w:pPr>
+        <w:pStyle w:val="ListParagraph"/>
+        <w:ind w:left="1080"/>
+        <w:rPr>
+          <w:b/>
+        </w:rPr>
+      </w:pPr>
+      <w:r>
+        <w:rPr>
+          <w:b/>
+        </w:rPr>
+        <w:t xml:space="preserve">“dig @a.gtld-servers.net </w:t>
+      </w:r>
+      <w:hyperlink r:id="rId18" w:history="1">
+        <w:r>
+          <w:rPr>
+            <w:rStyle w:val="Hyperlink"/>
+            <w:b/>
+          </w:rPr>
+          <w:t>www.yahoo.com</w:t>
+        </w:r>
+      </w:hyperlink>
+      <w:r>
+        <w:rPr>
+          <w:b/>
+        </w:rPr>
+        <w:t>”</w:t>
+      </w:r>
+    </w:p>
+    <w:p>
+      <w:pPr>
+        <w:pStyle w:val="ListParagraph"/>
+        <w:ind w:left="1080"/>
+        <w:rPr>
+          <w:b/>
+        </w:rPr>
+      </w:pPr>
+      <w:r>
+        <w:rPr>
+          <w:b/>
+          <w:noProof/>
+        </w:rPr>
+        <w:drawing>
+          <wp:inline distT="0" distB="0" distL="0" distR="0" wp14:anchorId="0D460AF6" wp14:editId="531F364A">
+            <wp:extent cx="5943600" cy="6061075"/>
+            <wp:effectExtent l="0" t="0" r="0" b="9525"/>
+            <wp:docPr id="6" name="Picture 6"/>
+            <wp:cNvGraphicFramePr>
+              <a:graphicFrameLocks xmlns:a="http://schemas.openxmlformats.org/drawingml/2006/main" noChangeAspect="1"/>
+            </wp:cNvGraphicFramePr>
+            <a:graphic xmlns:a="http://schemas.openxmlformats.org/drawingml/2006/main">
+              <a:graphicData uri="http://schemas.openxmlformats.org/drawingml/2006/picture">
+                <pic:pic xmlns:pic="http://schemas.openxmlformats.org/drawingml/2006/picture">
+                  <pic:nvPicPr>
+                    <pic:cNvPr id="0" name="Screen Shot 2018-01-31 at 10.47.43 AM.png"/>
+                    <pic:cNvPicPr/>
+                  </pic:nvPicPr>
+                  <pic:blipFill>
+                    <a:blip r:embed="rId19">
+                      <a:extLst>
+                        <a:ext uri="{28A0092B-C50C-407E-A947-70E740481C1C}">
+                          <a14:useLocalDpi xmlns:a14="http://schemas.microsoft.com/office/drawing/2010/main" val="0"/>
+                        </a:ext>
+                      </a:extLst>
+                    </a:blip>
+                    <a:stretch>
+                      <a:fillRect/>
+                    </a:stretch>
+                  </pic:blipFill>
+                  <pic:spPr>
+                    <a:xfrm>
+                      <a:off x="0" y="0"/>
+                      <a:ext cx="5943600" cy="6061075"/>
+                    </a:xfrm>
+                    <a:prstGeom prst="rect">
+                      <a:avLst/>
+                    </a:prstGeom>
+                  </pic:spPr>
+                </pic:pic>
+              </a:graphicData>
+            </a:graphic>
+          </wp:inline>
+        </w:drawing>
+      </w:r>
+    </w:p>
+    <w:p>
+      <w:pPr>
+        <w:pStyle w:val="ListParagraph"/>
+        <w:ind w:left="1080"/>
+        <w:rPr>
+          <w:b/>
+        </w:rPr>
+      </w:pPr>
+    </w:p>
+    <w:p>
+      <w:pPr>
+        <w:pStyle w:val="ListParagraph"/>
+        <w:ind w:left="1080"/>
+        <w:rPr>
+          <w:b/>
+        </w:rPr>
+      </w:pPr>
+    </w:p>
+    <w:p>
+      <w:pPr>
+        <w:pStyle w:val="ListParagraph"/>
+        <w:ind w:left="1080"/>
+        <w:rPr>
+          <w:b/>
+        </w:rPr>
+      </w:pPr>
+    </w:p>
+    <w:p>
+      <w:pPr>
+        <w:pStyle w:val="ListParagraph"/>
+        <w:ind w:left="1080"/>
+        <w:rPr>
+          <w:b/>
+        </w:rPr>
+      </w:pPr>
+    </w:p>
+    <w:p>
+      <w:pPr>
+        <w:pStyle w:val="ListParagraph"/>
+        <w:ind w:left="1080"/>
+        <w:rPr>
+          <w:b/>
+        </w:rPr>
+      </w:pPr>
+    </w:p>
+    <w:p>
+      <w:pPr>
+        <w:pStyle w:val="ListParagraph"/>
+        <w:ind w:left="1080"/>
+        <w:rPr>
+          <w:b/>
+        </w:rPr>
+      </w:pPr>
+    </w:p>
+    <w:p>
+      <w:pPr>
+        <w:pStyle w:val="ListParagraph"/>
+        <w:ind w:left="1080"/>
+        <w:rPr>
+          <w:b/>
+        </w:rPr>
+      </w:pPr>
+    </w:p>
+    <w:p>
+      <w:pPr>
+        <w:pStyle w:val="ListParagraph"/>
+        <w:ind w:left="1080"/>
+        <w:rPr>
+          <w:b/>
+        </w:rPr>
+      </w:pPr>
+    </w:p>
+    <w:p>
+      <w:pPr>
+        <w:pStyle w:val="ListParagraph"/>
+        <w:ind w:left="1080"/>
+        <w:rPr>
+          <w:b/>
+        </w:rPr>
+      </w:pPr>
+    </w:p>
+    <w:p>
+      <w:pPr>
+        <w:pStyle w:val="ListParagraph"/>
+        <w:ind w:left="1080"/>
+        <w:rPr>
+          <w:b/>
+        </w:rPr>
+      </w:pPr>
       <w:bookmarkStart w:id="0" w:name="_GoBack"/>
       <w:bookmarkEnd w:id="0"/>
+      <w:r>
+        <w:rPr>
+          <w:b/>
+        </w:rPr>
+        <w:lastRenderedPageBreak/>
+        <w:t>Query 3:</w:t>
+      </w:r>
+    </w:p>
+    <w:p>
+      <w:pPr>
+        <w:pStyle w:val="ListParagraph"/>
+        <w:ind w:left="1080"/>
+        <w:rPr>
+          <w:b/>
+        </w:rPr>
+      </w:pPr>
+      <w:r>
+        <w:rPr>
+          <w:b/>
+        </w:rPr>
+        <w:t xml:space="preserve">“dig @ns1.yahoo.com </w:t>
+      </w:r>
+      <w:hyperlink r:id="rId20" w:history="1">
+        <w:r>
+          <w:rPr>
+            <w:rStyle w:val="Hyperlink"/>
+            <w:b/>
+          </w:rPr>
+          <w:t>www.yahoo.com</w:t>
+        </w:r>
+      </w:hyperlink>
+      <w:r>
+        <w:rPr>
+          <w:b/>
+        </w:rPr>
+        <w:t>”</w:t>
+      </w:r>
+    </w:p>
+    <w:p>
+      <w:pPr>
+        <w:pStyle w:val="ListParagraph"/>
+        <w:ind w:left="1080"/>
+        <w:rPr>
+          <w:b/>
+        </w:rPr>
+      </w:pPr>
+      <w:r>
+        <w:rPr>
+          <w:b/>
+          <w:noProof/>
+        </w:rPr>
+        <w:drawing>
+          <wp:inline distT="0" distB="0" distL="0" distR="0" wp14:anchorId="6F729430" wp14:editId="19ABF771">
+            <wp:extent cx="5943600" cy="5422265"/>
+            <wp:effectExtent l="0" t="0" r="0" b="0"/>
+            <wp:docPr id="8" name="Picture 8"/>
+            <wp:cNvGraphicFramePr>
+              <a:graphicFrameLocks xmlns:a="http://schemas.openxmlformats.org/drawingml/2006/main" noChangeAspect="1"/>
+            </wp:cNvGraphicFramePr>
+            <a:graphic xmlns:a="http://schemas.openxmlformats.org/drawingml/2006/main">
+              <a:graphicData uri="http://schemas.openxmlformats.org/drawingml/2006/picture">
+                <pic:pic xmlns:pic="http://schemas.openxmlformats.org/drawingml/2006/picture">
+                  <pic:nvPicPr>
+                    <pic:cNvPr id="0" name="Screen Shot 2018-01-31 at 10.52.43 AM.png"/>
+                    <pic:cNvPicPr/>
+                  </pic:nvPicPr>
+                  <pic:blipFill>
+                    <a:blip r:embed="rId21">
+                      <a:extLst>
+                        <a:ext uri="{28A0092B-C50C-407E-A947-70E740481C1C}">
+                          <a14:useLocalDpi xmlns:a14="http://schemas.microsoft.com/office/drawing/2010/main" val="0"/>
+                        </a:ext>
+                      </a:extLst>
+                    </a:blip>
+                    <a:stretch>
+                      <a:fillRect/>
+                    </a:stretch>
+                  </pic:blipFill>
+                  <pic:spPr>
+                    <a:xfrm>
+                      <a:off x="0" y="0"/>
+                      <a:ext cx="5943600" cy="5422265"/>
+                    </a:xfrm>
+                    <a:prstGeom prst="rect">
+                      <a:avLst/>
+                    </a:prstGeom>
+                  </pic:spPr>
+                </pic:pic>
+              </a:graphicData>
+            </a:graphic>
+          </wp:inline>
+        </w:drawing>
+      </w:r>
     </w:p>
     <w:sectPr>
-      <w:headerReference w:type="default" r:id="rId8"/>
+      <w:headerReference w:type="default" r:id="rId22"/>
       <w:pgSz w:w="12240" w:h="15840"/>
       <w:pgMar w:top="1440" w:right="1440" w:bottom="1440" w:left="1440" w:header="720" w:footer="720" w:gutter="0"/>
       <w:cols w:space="720"/>
@@ -1336,7 +1876,7 @@
 </file>
 
 <file path=word/endnotes.xml><?xml version="1.0" encoding="utf-8"?>
-<w:endnotes xmlns:wpc="http://schemas.microsoft.com/office/word/2010/wordprocessingCanvas" xmlns:cx="http://schemas.microsoft.com/office/drawing/2014/chartex" xmlns:cx1="http://schemas.microsoft.com/office/drawing/2015/9/8/chartex" xmlns:cx2="http://schemas.microsoft.com/office/drawing/2015/10/21/chartex" xmlns:cx3="http://schemas.microsoft.com/office/drawing/2016/5/9/chartex" xmlns:cx4="http://schemas.microsoft.com/office/drawing/2016/5/10/chartex" xmlns:cx5="http://schemas.microsoft.com/office/drawing/2016/5/11/chartex" xmlns:cx6="http://schemas.microsoft.com/office/drawing/2016/5/12/chartex" xmlns:cx7="http://schemas.microsoft.com/office/drawing/2016/5/13/chartex" xmlns:cx8="http://schemas.microsoft.com/office/drawing/2016/5/14/chartex" xmlns:mc="http://schemas.openxmlformats.org/markup-compatibility/2006" xmlns:aink="http://schemas.microsoft.com/office/drawing/2016/ink" xmlns:am3d="http://schemas.microsoft.com/office/drawing/2017/model3d" xmlns:o="urn:schemas-microsoft-com:office:office" xmlns:r="http://schemas.openxmlformats.org/officeDocument/2006/relationships" xmlns:m="http://schemas.openxmlformats.org/officeDocument/2006/math" xmlns:v="urn:schemas-microsoft-com:vml" xmlns:wp14="http://schemas.microsoft.com/office/word/2010/wordprocessingDrawing" xmlns:wp="http://schemas.openxmlformats.org/drawingml/2006/wordprocessingDrawing" xmlns:w10="urn:schemas-microsoft-com:office:word" xmlns:w="http://schemas.openxmlformats.org/wordprocessingml/2006/main" xmlns:w14="http://schemas.microsoft.com/office/word/2010/wordml" xmlns:w15="http://schemas.microsoft.com/office/word/2012/wordml" xmlns:w16cid="http://schemas.microsoft.com/office/word/2016/wordml/cid" xmlns:w16se="http://schemas.microsoft.com/office/word/2015/wordml/symex" xmlns:wpg="http://schemas.microsoft.com/office/word/2010/wordprocessingGroup" xmlns:wpi="http://schemas.microsoft.com/office/word/2010/wordprocessingInk" xmlns:wne="http://schemas.microsoft.com/office/word/2006/wordml" xmlns:wps="http://schemas.microsoft.com/office/word/2010/wordprocessingShape" mc:Ignorable="w14 w15 w16se w16cid wp14">
+<w:endnotes xmlns:wpc="http://schemas.microsoft.com/office/word/2010/wordprocessingCanvas" xmlns:mo="http://schemas.microsoft.com/office/mac/office/2008/main" xmlns:mc="http://schemas.openxmlformats.org/markup-compatibility/2006" xmlns:mv="urn:schemas-microsoft-com:mac:vml" xmlns:o="urn:schemas-microsoft-com:office:office" xmlns:r="http://schemas.openxmlformats.org/officeDocument/2006/relationships" xmlns:m="http://schemas.openxmlformats.org/officeDocument/2006/math" xmlns:v="urn:schemas-microsoft-com:vml" xmlns:wp14="http://schemas.microsoft.com/office/word/2010/wordprocessingDrawing" xmlns:wp="http://schemas.openxmlformats.org/drawingml/2006/wordprocessingDrawing" xmlns:w10="urn:schemas-microsoft-com:office:word" xmlns:w="http://schemas.openxmlformats.org/wordprocessingml/2006/main" xmlns:w14="http://schemas.microsoft.com/office/word/2010/wordml" xmlns:wpg="http://schemas.microsoft.com/office/word/2010/wordprocessingGroup" xmlns:wpi="http://schemas.microsoft.com/office/word/2010/wordprocessingInk" xmlns:wne="http://schemas.microsoft.com/office/word/2006/wordml" xmlns:wps="http://schemas.microsoft.com/office/word/2010/wordprocessingShape" mc:Ignorable="w14 wp14">
   <w:endnote w:type="separator" w:id="-1">
     <w:p>
       <w:pPr>
@@ -1361,7 +1901,7 @@
 </file>
 
 <file path=word/footnotes.xml><?xml version="1.0" encoding="utf-8"?>
-<w:footnotes xmlns:wpc="http://schemas.microsoft.com/office/word/2010/wordprocessingCanvas" xmlns:cx="http://schemas.microsoft.com/office/drawing/2014/chartex" xmlns:cx1="http://schemas.microsoft.com/office/drawing/2015/9/8/chartex" xmlns:cx2="http://schemas.microsoft.com/office/drawing/2015/10/21/chartex" xmlns:cx3="http://schemas.microsoft.com/office/drawing/2016/5/9/chartex" xmlns:cx4="http://schemas.microsoft.com/office/drawing/2016/5/10/chartex" xmlns:cx5="http://schemas.microsoft.com/office/drawing/2016/5/11/chartex" xmlns:cx6="http://schemas.microsoft.com/office/drawing/2016/5/12/chartex" xmlns:cx7="http://schemas.microsoft.com/office/drawing/2016/5/13/chartex" xmlns:cx8="http://schemas.microsoft.com/office/drawing/2016/5/14/chartex" xmlns:mc="http://schemas.openxmlformats.org/markup-compatibility/2006" xmlns:aink="http://schemas.microsoft.com/office/drawing/2016/ink" xmlns:am3d="http://schemas.microsoft.com/office/drawing/2017/model3d" xmlns:o="urn:schemas-microsoft-com:office:office" xmlns:r="http://schemas.openxmlformats.org/officeDocument/2006/relationships" xmlns:m="http://schemas.openxmlformats.org/officeDocument/2006/math" xmlns:v="urn:schemas-microsoft-com:vml" xmlns:wp14="http://schemas.microsoft.com/office/word/2010/wordprocessingDrawing" xmlns:wp="http://schemas.openxmlformats.org/drawingml/2006/wordprocessingDrawing" xmlns:w10="urn:schemas-microsoft-com:office:word" xmlns:w="http://schemas.openxmlformats.org/wordprocessingml/2006/main" xmlns:w14="http://schemas.microsoft.com/office/word/2010/wordml" xmlns:w15="http://schemas.microsoft.com/office/word/2012/wordml" xmlns:w16cid="http://schemas.microsoft.com/office/word/2016/wordml/cid" xmlns:w16se="http://schemas.microsoft.com/office/word/2015/wordml/symex" xmlns:wpg="http://schemas.microsoft.com/office/word/2010/wordprocessingGroup" xmlns:wpi="http://schemas.microsoft.com/office/word/2010/wordprocessingInk" xmlns:wne="http://schemas.microsoft.com/office/word/2006/wordml" xmlns:wps="http://schemas.microsoft.com/office/word/2010/wordprocessingShape" mc:Ignorable="w14 w15 w16se w16cid wp14">
+<w:footnotes xmlns:wpc="http://schemas.microsoft.com/office/word/2010/wordprocessingCanvas" xmlns:mo="http://schemas.microsoft.com/office/mac/office/2008/main" xmlns:mc="http://schemas.openxmlformats.org/markup-compatibility/2006" xmlns:mv="urn:schemas-microsoft-com:mac:vml" xmlns:o="urn:schemas-microsoft-com:office:office" xmlns:r="http://schemas.openxmlformats.org/officeDocument/2006/relationships" xmlns:m="http://schemas.openxmlformats.org/officeDocument/2006/math" xmlns:v="urn:schemas-microsoft-com:vml" xmlns:wp14="http://schemas.microsoft.com/office/word/2010/wordprocessingDrawing" xmlns:wp="http://schemas.openxmlformats.org/drawingml/2006/wordprocessingDrawing" xmlns:w10="urn:schemas-microsoft-com:office:word" xmlns:w="http://schemas.openxmlformats.org/wordprocessingml/2006/main" xmlns:w14="http://schemas.microsoft.com/office/word/2010/wordml" xmlns:wpg="http://schemas.microsoft.com/office/word/2010/wordprocessingGroup" xmlns:wpi="http://schemas.microsoft.com/office/word/2010/wordprocessingInk" xmlns:wne="http://schemas.microsoft.com/office/word/2006/wordml" xmlns:wps="http://schemas.microsoft.com/office/word/2010/wordprocessingShape" mc:Ignorable="w14 wp14">
   <w:footnote w:type="separator" w:id="-1">
     <w:p>
       <w:pPr>
@@ -1386,7 +1926,7 @@
 </file>
 
 <file path=word/header1.xml><?xml version="1.0" encoding="utf-8"?>
-<w:hdr xmlns:wpc="http://schemas.microsoft.com/office/word/2010/wordprocessingCanvas" xmlns:cx="http://schemas.microsoft.com/office/drawing/2014/chartex" xmlns:cx1="http://schemas.microsoft.com/office/drawing/2015/9/8/chartex" xmlns:cx2="http://schemas.microsoft.com/office/drawing/2015/10/21/chartex" xmlns:cx3="http://schemas.microsoft.com/office/drawing/2016/5/9/chartex" xmlns:cx4="http://schemas.microsoft.com/office/drawing/2016/5/10/chartex" xmlns:cx5="http://schemas.microsoft.com/office/drawing/2016/5/11/chartex" xmlns:cx6="http://schemas.microsoft.com/office/drawing/2016/5/12/chartex" xmlns:cx7="http://schemas.microsoft.com/office/drawing/2016/5/13/chartex" xmlns:cx8="http://schemas.microsoft.com/office/drawing/2016/5/14/chartex" xmlns:mc="http://schemas.openxmlformats.org/markup-compatibility/2006" xmlns:aink="http://schemas.microsoft.com/office/drawing/2016/ink" xmlns:am3d="http://schemas.microsoft.com/office/drawing/2017/model3d" xmlns:o="urn:schemas-microsoft-com:office:office" xmlns:r="http://schemas.openxmlformats.org/officeDocument/2006/relationships" xmlns:m="http://schemas.openxmlformats.org/officeDocument/2006/math" xmlns:v="urn:schemas-microsoft-com:vml" xmlns:wp14="http://schemas.microsoft.com/office/word/2010/wordprocessingDrawing" xmlns:wp="http://schemas.openxmlformats.org/drawingml/2006/wordprocessingDrawing" xmlns:w10="urn:schemas-microsoft-com:office:word" xmlns:w="http://schemas.openxmlformats.org/wordprocessingml/2006/main" xmlns:w14="http://schemas.microsoft.com/office/word/2010/wordml" xmlns:w15="http://schemas.microsoft.com/office/word/2012/wordml" xmlns:w16cid="http://schemas.microsoft.com/office/word/2016/wordml/cid" xmlns:w16se="http://schemas.microsoft.com/office/word/2015/wordml/symex" xmlns:wpg="http://schemas.microsoft.com/office/word/2010/wordprocessingGroup" xmlns:wpi="http://schemas.microsoft.com/office/word/2010/wordprocessingInk" xmlns:wne="http://schemas.microsoft.com/office/word/2006/wordml" xmlns:wps="http://schemas.microsoft.com/office/word/2010/wordprocessingShape" mc:Ignorable="w14 w15 w16se w16cid wp14">
+<w:hdr xmlns:wpc="http://schemas.microsoft.com/office/word/2010/wordprocessingCanvas" xmlns:mo="http://schemas.microsoft.com/office/mac/office/2008/main" xmlns:mc="http://schemas.openxmlformats.org/markup-compatibility/2006" xmlns:mv="urn:schemas-microsoft-com:mac:vml" xmlns:o="urn:schemas-microsoft-com:office:office" xmlns:r="http://schemas.openxmlformats.org/officeDocument/2006/relationships" xmlns:m="http://schemas.openxmlformats.org/officeDocument/2006/math" xmlns:v="urn:schemas-microsoft-com:vml" xmlns:wp14="http://schemas.microsoft.com/office/word/2010/wordprocessingDrawing" xmlns:wp="http://schemas.openxmlformats.org/drawingml/2006/wordprocessingDrawing" xmlns:w10="urn:schemas-microsoft-com:office:word" xmlns:w="http://schemas.openxmlformats.org/wordprocessingml/2006/main" xmlns:w14="http://schemas.microsoft.com/office/word/2010/wordml" xmlns:wpg="http://schemas.microsoft.com/office/word/2010/wordprocessingGroup" xmlns:wpi="http://schemas.microsoft.com/office/word/2010/wordprocessingInk" xmlns:wne="http://schemas.microsoft.com/office/word/2006/wordml" xmlns:wps="http://schemas.microsoft.com/office/word/2010/wordprocessingShape" mc:Ignorable="w14 wp14">
   <w:p>
     <w:pPr>
       <w:pStyle w:val="Header"/>
@@ -1406,8 +1946,106 @@
 </w:hdr>
 </file>
 
+<file path=word/numbering.xml><?xml version="1.0" encoding="utf-8"?>
+<w:numbering xmlns:wpc="http://schemas.microsoft.com/office/word/2010/wordprocessingCanvas" xmlns:mo="http://schemas.microsoft.com/office/mac/office/2008/main" xmlns:mc="http://schemas.openxmlformats.org/markup-compatibility/2006" xmlns:mv="urn:schemas-microsoft-com:mac:vml" xmlns:o="urn:schemas-microsoft-com:office:office" xmlns:r="http://schemas.openxmlformats.org/officeDocument/2006/relationships" xmlns:m="http://schemas.openxmlformats.org/officeDocument/2006/math" xmlns:v="urn:schemas-microsoft-com:vml" xmlns:wp14="http://schemas.microsoft.com/office/word/2010/wordprocessingDrawing" xmlns:wp="http://schemas.openxmlformats.org/drawingml/2006/wordprocessingDrawing" xmlns:w10="urn:schemas-microsoft-com:office:word" xmlns:w="http://schemas.openxmlformats.org/wordprocessingml/2006/main" xmlns:w14="http://schemas.microsoft.com/office/word/2010/wordml" xmlns:wpg="http://schemas.microsoft.com/office/word/2010/wordprocessingGroup" xmlns:wpi="http://schemas.microsoft.com/office/word/2010/wordprocessingInk" xmlns:wne="http://schemas.microsoft.com/office/word/2006/wordml" xmlns:wps="http://schemas.microsoft.com/office/word/2010/wordprocessingShape" mc:Ignorable="w14 wp14">
+  <w:abstractNum w:abstractNumId="0">
+    <w:nsid w:val="52CF16B4"/>
+    <w:multiLevelType w:val="hybridMultilevel"/>
+    <w:tmpl w:val="65BE886A"/>
+    <w:lvl w:ilvl="0" w:tplc="154681B4">
+      <w:start w:val="1"/>
+      <w:numFmt w:val="lowerLetter"/>
+      <w:lvlText w:val="%1."/>
+      <w:lvlJc w:val="left"/>
+      <w:pPr>
+        <w:ind w:left="1080" w:hanging="360"/>
+      </w:pPr>
+      <w:rPr>
+        <w:rFonts w:hint="default"/>
+        <w:b/>
+      </w:rPr>
+    </w:lvl>
+    <w:lvl w:ilvl="1" w:tplc="04090019" w:tentative="1">
+      <w:start w:val="1"/>
+      <w:numFmt w:val="lowerLetter"/>
+      <w:lvlText w:val="%2."/>
+      <w:lvlJc w:val="left"/>
+      <w:pPr>
+        <w:ind w:left="1800" w:hanging="360"/>
+      </w:pPr>
+    </w:lvl>
+    <w:lvl w:ilvl="2" w:tplc="0409001B" w:tentative="1">
+      <w:start w:val="1"/>
+      <w:numFmt w:val="lowerRoman"/>
+      <w:lvlText w:val="%3."/>
+      <w:lvlJc w:val="right"/>
+      <w:pPr>
+        <w:ind w:left="2520" w:hanging="180"/>
+      </w:pPr>
+    </w:lvl>
+    <w:lvl w:ilvl="3" w:tplc="0409000F" w:tentative="1">
+      <w:start w:val="1"/>
+      <w:numFmt w:val="decimal"/>
+      <w:lvlText w:val="%4."/>
+      <w:lvlJc w:val="left"/>
+      <w:pPr>
+        <w:ind w:left="3240" w:hanging="360"/>
+      </w:pPr>
+    </w:lvl>
+    <w:lvl w:ilvl="4" w:tplc="04090019" w:tentative="1">
+      <w:start w:val="1"/>
+      <w:numFmt w:val="lowerLetter"/>
+      <w:lvlText w:val="%5."/>
+      <w:lvlJc w:val="left"/>
+      <w:pPr>
+        <w:ind w:left="3960" w:hanging="360"/>
+      </w:pPr>
+    </w:lvl>
+    <w:lvl w:ilvl="5" w:tplc="0409001B" w:tentative="1">
+      <w:start w:val="1"/>
+      <w:numFmt w:val="lowerRoman"/>
+      <w:lvlText w:val="%6."/>
+      <w:lvlJc w:val="right"/>
+      <w:pPr>
+        <w:ind w:left="4680" w:hanging="180"/>
+      </w:pPr>
+    </w:lvl>
+    <w:lvl w:ilvl="6" w:tplc="0409000F" w:tentative="1">
+      <w:start w:val="1"/>
+      <w:numFmt w:val="decimal"/>
+      <w:lvlText w:val="%7."/>
+      <w:lvlJc w:val="left"/>
+      <w:pPr>
+        <w:ind w:left="5400" w:hanging="360"/>
+      </w:pPr>
+    </w:lvl>
+    <w:lvl w:ilvl="7" w:tplc="04090019" w:tentative="1">
+      <w:start w:val="1"/>
+      <w:numFmt w:val="lowerLetter"/>
+      <w:lvlText w:val="%8."/>
+      <w:lvlJc w:val="left"/>
+      <w:pPr>
+        <w:ind w:left="6120" w:hanging="360"/>
+      </w:pPr>
+    </w:lvl>
+    <w:lvl w:ilvl="8" w:tplc="0409001B" w:tentative="1">
+      <w:start w:val="1"/>
+      <w:numFmt w:val="lowerRoman"/>
+      <w:lvlText w:val="%9."/>
+      <w:lvlJc w:val="right"/>
+      <w:pPr>
+        <w:ind w:left="6840" w:hanging="180"/>
+      </w:pPr>
+    </w:lvl>
+  </w:abstractNum>
+  <w:num w:numId="1">
+    <w:abstractNumId w:val="0"/>
+  </w:num>
+</w:numbering>
+</file>
+
 <file path=word/styles.xml><?xml version="1.0" encoding="utf-8"?>
-<w:styles xmlns:mc="http://schemas.openxmlformats.org/markup-compatibility/2006" xmlns:r="http://schemas.openxmlformats.org/officeDocument/2006/relationships" xmlns:w="http://schemas.openxmlformats.org/wordprocessingml/2006/main" xmlns:w14="http://schemas.microsoft.com/office/word/2010/wordml" xmlns:w15="http://schemas.microsoft.com/office/word/2012/wordml" xmlns:w16cid="http://schemas.microsoft.com/office/word/2016/wordml/cid" xmlns:w16se="http://schemas.microsoft.com/office/word/2015/wordml/symex" mc:Ignorable="w14 w15 w16se w16cid">
+<w:styles xmlns:mc="http://schemas.openxmlformats.org/markup-compatibility/2006" xmlns:r="http://schemas.openxmlformats.org/officeDocument/2006/relationships" xmlns:w="http://schemas.openxmlformats.org/wordprocessingml/2006/main" xmlns:w14="http://schemas.microsoft.com/office/word/2010/wordml" mc:Ignorable="w14">
   <w:docDefaults>
     <w:rPrDefault>
       <w:rPr>
@@ -1423,382 +2061,153 @@
       </w:pPr>
     </w:pPrDefault>
   </w:docDefaults>
-  <w:latentStyles w:defLockedState="0" w:defUIPriority="99" w:defSemiHidden="0" w:defUnhideWhenUsed="0" w:defQFormat="0" w:count="375">
-    <w:lsdException w:name="Normal" w:uiPriority="0" w:qFormat="1"/>
-    <w:lsdException w:name="heading 1" w:uiPriority="9" w:qFormat="1"/>
-    <w:lsdException w:name="heading 2" w:semiHidden="1" w:uiPriority="9" w:unhideWhenUsed="1" w:qFormat="1"/>
-    <w:lsdException w:name="heading 3" w:semiHidden="1" w:uiPriority="9" w:unhideWhenUsed="1" w:qFormat="1"/>
-    <w:lsdException w:name="heading 4" w:semiHidden="1" w:uiPriority="9" w:unhideWhenUsed="1" w:qFormat="1"/>
-    <w:lsdException w:name="heading 5" w:semiHidden="1" w:uiPriority="9" w:unhideWhenUsed="1" w:qFormat="1"/>
-    <w:lsdException w:name="heading 6" w:semiHidden="1" w:uiPriority="9" w:unhideWhenUsed="1" w:qFormat="1"/>
-    <w:lsdException w:name="heading 7" w:semiHidden="1" w:uiPriority="9" w:unhideWhenUsed="1" w:qFormat="1"/>
-    <w:lsdException w:name="heading 8" w:semiHidden="1" w:uiPriority="9" w:unhideWhenUsed="1" w:qFormat="1"/>
-    <w:lsdException w:name="heading 9" w:semiHidden="1" w:uiPriority="9" w:unhideWhenUsed="1" w:qFormat="1"/>
-    <w:lsdException w:name="index 1" w:semiHidden="1" w:unhideWhenUsed="1"/>
-    <w:lsdException w:name="index 2" w:semiHidden="1" w:unhideWhenUsed="1"/>
-    <w:lsdException w:name="index 3" w:semiHidden="1" w:unhideWhenUsed="1"/>
-    <w:lsdException w:name="index 4" w:semiHidden="1" w:unhideWhenUsed="1"/>
-    <w:lsdException w:name="index 5" w:semiHidden="1" w:unhideWhenUsed="1"/>
-    <w:lsdException w:name="index 6" w:semiHidden="1" w:unhideWhenUsed="1"/>
-    <w:lsdException w:name="index 7" w:semiHidden="1" w:unhideWhenUsed="1"/>
-    <w:lsdException w:name="index 8" w:semiHidden="1" w:unhideWhenUsed="1"/>
-    <w:lsdException w:name="index 9" w:semiHidden="1" w:unhideWhenUsed="1"/>
-    <w:lsdException w:name="toc 1" w:semiHidden="1" w:uiPriority="39" w:unhideWhenUsed="1"/>
-    <w:lsdException w:name="toc 2" w:semiHidden="1" w:uiPriority="39" w:unhideWhenUsed="1"/>
-    <w:lsdException w:name="toc 3" w:semiHidden="1" w:uiPriority="39" w:unhideWhenUsed="1"/>
-    <w:lsdException w:name="toc 4" w:semiHidden="1" w:uiPriority="39" w:unhideWhenUsed="1"/>
-    <w:lsdException w:name="toc 5" w:semiHidden="1" w:uiPriority="39" w:unhideWhenUsed="1"/>
-    <w:lsdException w:name="toc 6" w:semiHidden="1" w:uiPriority="39" w:unhideWhenUsed="1"/>
-    <w:lsdException w:name="toc 7" w:semiHidden="1" w:uiPriority="39" w:unhideWhenUsed="1"/>
-    <w:lsdException w:name="toc 8" w:semiHidden="1" w:uiPriority="39" w:unhideWhenUsed="1"/>
-    <w:lsdException w:name="toc 9" w:semiHidden="1" w:uiPriority="39" w:unhideWhenUsed="1"/>
-    <w:lsdException w:name="Normal Indent" w:semiHidden="1" w:unhideWhenUsed="1"/>
-    <w:lsdException w:name="footnote text" w:semiHidden="1" w:unhideWhenUsed="1"/>
-    <w:lsdException w:name="annotation text" w:semiHidden="1" w:unhideWhenUsed="1"/>
-    <w:lsdException w:name="header" w:semiHidden="1" w:unhideWhenUsed="1"/>
-    <w:lsdException w:name="footer" w:semiHidden="1" w:unhideWhenUsed="1"/>
-    <w:lsdException w:name="index heading" w:semiHidden="1" w:unhideWhenUsed="1"/>
-    <w:lsdException w:name="caption" w:semiHidden="1" w:uiPriority="35" w:unhideWhenUsed="1" w:qFormat="1"/>
-    <w:lsdException w:name="table of figures" w:semiHidden="1" w:unhideWhenUsed="1"/>
-    <w:lsdException w:name="envelope address" w:semiHidden="1" w:unhideWhenUsed="1"/>
-    <w:lsdException w:name="envelope return" w:semiHidden="1" w:unhideWhenUsed="1"/>
-    <w:lsdException w:name="footnote reference" w:semiHidden="1" w:unhideWhenUsed="1"/>
-    <w:lsdException w:name="annotation reference" w:semiHidden="1" w:unhideWhenUsed="1"/>
-    <w:lsdException w:name="line number" w:semiHidden="1" w:unhideWhenUsed="1"/>
-    <w:lsdException w:name="page number" w:semiHidden="1" w:unhideWhenUsed="1"/>
-    <w:lsdException w:name="endnote reference" w:semiHidden="1" w:unhideWhenUsed="1"/>
-    <w:lsdException w:name="endnote text" w:semiHidden="1" w:unhideWhenUsed="1"/>
-    <w:lsdException w:name="table of authorities" w:semiHidden="1" w:unhideWhenUsed="1"/>
-    <w:lsdException w:name="macro" w:semiHidden="1" w:unhideWhenUsed="1"/>
-    <w:lsdException w:name="toa heading" w:semiHidden="1" w:unhideWhenUsed="1"/>
-    <w:lsdException w:name="List" w:semiHidden="1" w:unhideWhenUsed="1"/>
-    <w:lsdException w:name="List Bullet" w:semiHidden="1" w:unhideWhenUsed="1"/>
-    <w:lsdException w:name="List Number" w:semiHidden="1" w:unhideWhenUsed="1"/>
-    <w:lsdException w:name="List 2" w:semiHidden="1" w:unhideWhenUsed="1"/>
-    <w:lsdException w:name="List 3" w:semiHidden="1" w:unhideWhenUsed="1"/>
-    <w:lsdException w:name="List 4" w:semiHidden="1" w:unhideWhenUsed="1"/>
-    <w:lsdException w:name="List 5" w:semiHidden="1" w:unhideWhenUsed="1"/>
-    <w:lsdException w:name="List Bullet 2" w:semiHidden="1" w:unhideWhenUsed="1"/>
-    <w:lsdException w:name="List Bullet 3" w:semiHidden="1" w:unhideWhenUsed="1"/>
-    <w:lsdException w:name="List Bullet 4" w:semiHidden="1" w:unhideWhenUsed="1"/>
-    <w:lsdException w:name="List Bullet 5" w:semiHidden="1" w:unhideWhenUsed="1"/>
-    <w:lsdException w:name="List Number 2" w:semiHidden="1" w:unhideWhenUsed="1"/>
-    <w:lsdException w:name="List Number 3" w:semiHidden="1" w:unhideWhenUsed="1"/>
-    <w:lsdException w:name="List Number 4" w:semiHidden="1" w:unhideWhenUsed="1"/>
-    <w:lsdException w:name="List Number 5" w:semiHidden="1" w:unhideWhenUsed="1"/>
-    <w:lsdException w:name="Title" w:uiPriority="10" w:qFormat="1"/>
-    <w:lsdException w:name="Closing" w:semiHidden="1" w:unhideWhenUsed="1"/>
-    <w:lsdException w:name="Signature" w:semiHidden="1" w:unhideWhenUsed="1"/>
-    <w:lsdException w:name="Default Paragraph Font" w:semiHidden="1" w:uiPriority="1" w:unhideWhenUsed="1"/>
-    <w:lsdException w:name="Body Text" w:semiHidden="1" w:unhideWhenUsed="1"/>
-    <w:lsdException w:name="Body Text Indent" w:semiHidden="1" w:unhideWhenUsed="1"/>
-    <w:lsdException w:name="List Continue" w:semiHidden="1" w:unhideWhenUsed="1"/>
-    <w:lsdException w:name="List Continue 2" w:semiHidden="1" w:unhideWhenUsed="1"/>
-    <w:lsdException w:name="List Continue 3" w:semiHidden="1" w:unhideWhenUsed="1"/>
-    <w:lsdException w:name="List Continue 4" w:semiHidden="1" w:unhideWhenUsed="1"/>
-    <w:lsdException w:name="List Continue 5" w:semiHidden="1" w:unhideWhenUsed="1"/>
-    <w:lsdException w:name="Message Header" w:semiHidden="1" w:unhideWhenUsed="1"/>
-    <w:lsdException w:name="Subtitle" w:uiPriority="11" w:qFormat="1"/>
-    <w:lsdException w:name="Salutation" w:semiHidden="1" w:unhideWhenUsed="1"/>
-    <w:lsdException w:name="Date" w:semiHidden="1" w:unhideWhenUsed="1"/>
-    <w:lsdException w:name="Body Text First Indent" w:semiHidden="1" w:unhideWhenUsed="1"/>
-    <w:lsdException w:name="Body Text First Indent 2" w:semiHidden="1" w:unhideWhenUsed="1"/>
-    <w:lsdException w:name="Note Heading" w:semiHidden="1" w:unhideWhenUsed="1"/>
-    <w:lsdException w:name="Body Text 2" w:semiHidden="1" w:unhideWhenUsed="1"/>
-    <w:lsdException w:name="Body Text 3" w:semiHidden="1" w:unhideWhenUsed="1"/>
-    <w:lsdException w:name="Body Text Indent 2" w:semiHidden="1" w:unhideWhenUsed="1"/>
-    <w:lsdException w:name="Body Text Indent 3" w:semiHidden="1" w:unhideWhenUsed="1"/>
-    <w:lsdException w:name="Block Text" w:semiHidden="1" w:unhideWhenUsed="1"/>
-    <w:lsdException w:name="Hyperlink" w:semiHidden="1" w:unhideWhenUsed="1"/>
-    <w:lsdException w:name="FollowedHyperlink" w:semiHidden="1" w:unhideWhenUsed="1"/>
-    <w:lsdException w:name="Strong" w:uiPriority="22" w:qFormat="1"/>
-    <w:lsdException w:name="Emphasis" w:uiPriority="20" w:qFormat="1"/>
-    <w:lsdException w:name="Document Map" w:semiHidden="1" w:unhideWhenUsed="1"/>
-    <w:lsdException w:name="Plain Text" w:semiHidden="1" w:unhideWhenUsed="1"/>
-    <w:lsdException w:name="E-mail Signature" w:semiHidden="1" w:unhideWhenUsed="1"/>
-    <w:lsdException w:name="HTML Top of Form" w:semiHidden="1" w:unhideWhenUsed="1"/>
-    <w:lsdException w:name="HTML Bottom of Form" w:semiHidden="1" w:unhideWhenUsed="1"/>
-    <w:lsdException w:name="Normal (Web)" w:semiHidden="1" w:unhideWhenUsed="1"/>
-    <w:lsdException w:name="HTML Acronym" w:semiHidden="1" w:unhideWhenUsed="1"/>
-    <w:lsdException w:name="HTML Address" w:semiHidden="1" w:unhideWhenUsed="1"/>
-    <w:lsdException w:name="HTML Cite" w:semiHidden="1" w:unhideWhenUsed="1"/>
-    <w:lsdException w:name="HTML Code" w:semiHidden="1" w:unhideWhenUsed="1"/>
-    <w:lsdException w:name="HTML Definition" w:semiHidden="1" w:unhideWhenUsed="1"/>
-    <w:lsdException w:name="HTML Keyboard" w:semiHidden="1" w:unhideWhenUsed="1"/>
-    <w:lsdException w:name="HTML Preformatted" w:semiHidden="1" w:unhideWhenUsed="1"/>
-    <w:lsdException w:name="HTML Sample" w:semiHidden="1" w:unhideWhenUsed="1"/>
-    <w:lsdException w:name="HTML Typewriter" w:semiHidden="1" w:unhideWhenUsed="1"/>
-    <w:lsdException w:name="HTML Variable" w:semiHidden="1" w:unhideWhenUsed="1"/>
-    <w:lsdException w:name="Normal Table" w:semiHidden="1" w:unhideWhenUsed="1"/>
-    <w:lsdException w:name="annotation subject" w:semiHidden="1" w:unhideWhenUsed="1"/>
-    <w:lsdException w:name="No List" w:semiHidden="1" w:unhideWhenUsed="1"/>
-    <w:lsdException w:name="Outline List 1" w:semiHidden="1" w:unhideWhenUsed="1"/>
-    <w:lsdException w:name="Outline List 2" w:semiHidden="1" w:unhideWhenUsed="1"/>
-    <w:lsdException w:name="Outline List 3" w:semiHidden="1" w:unhideWhenUsed="1"/>
-    <w:lsdException w:name="Table Simple 1" w:semiHidden="1" w:unhideWhenUsed="1"/>
-    <w:lsdException w:name="Table Simple 2" w:semiHidden="1" w:unhideWhenUsed="1"/>
-    <w:lsdException w:name="Table Simple 3" w:semiHidden="1" w:unhideWhenUsed="1"/>
-    <w:lsdException w:name="Table Classic 1" w:semiHidden="1" w:unhideWhenUsed="1"/>
-    <w:lsdException w:name="Table Classic 2" w:semiHidden="1" w:unhideWhenUsed="1"/>
-    <w:lsdException w:name="Table Classic 3" w:semiHidden="1" w:unhideWhenUsed="1"/>
-    <w:lsdException w:name="Table Classic 4" w:semiHidden="1" w:unhideWhenUsed="1"/>
-    <w:lsdException w:name="Table Colorful 1" w:semiHidden="1" w:unhideWhenUsed="1"/>
-    <w:lsdException w:name="Table Colorful 2" w:semiHidden="1" w:unhideWhenUsed="1"/>
-    <w:lsdException w:name="Table Colorful 3" w:semiHidden="1" w:unhideWhenUsed="1"/>
-    <w:lsdException w:name="Table Columns 1" w:semiHidden="1" w:unhideWhenUsed="1"/>
-    <w:lsdException w:name="Table Columns 2" w:semiHidden="1" w:unhideWhenUsed="1"/>
-    <w:lsdException w:name="Table Columns 3" w:semiHidden="1" w:unhideWhenUsed="1"/>
-    <w:lsdException w:name="Table Columns 4" w:semiHidden="1" w:unhideWhenUsed="1"/>
-    <w:lsdException w:name="Table Columns 5" w:semiHidden="1" w:unhideWhenUsed="1"/>
-    <w:lsdException w:name="Table Grid 1" w:semiHidden="1" w:unhideWhenUsed="1"/>
-    <w:lsdException w:name="Table Grid 2" w:semiHidden="1" w:unhideWhenUsed="1"/>
-    <w:lsdException w:name="Table Grid 3" w:semiHidden="1" w:unhideWhenUsed="1"/>
-    <w:lsdException w:name="Table Grid 4" w:semiHidden="1" w:unhideWhenUsed="1"/>
-    <w:lsdException w:name="Table Grid 5" w:semiHidden="1" w:unhideWhenUsed="1"/>
-    <w:lsdException w:name="Table Grid 6" w:semiHidden="1" w:unhideWhenUsed="1"/>
-    <w:lsdException w:name="Table Grid 7" w:semiHidden="1" w:unhideWhenUsed="1"/>
-    <w:lsdException w:name="Table Grid 8" w:semiHidden="1" w:unhideWhenUsed="1"/>
-    <w:lsdException w:name="Table List 1" w:semiHidden="1" w:unhideWhenUsed="1"/>
-    <w:lsdException w:name="Table List 2" w:semiHidden="1" w:unhideWhenUsed="1"/>
-    <w:lsdException w:name="Table List 3" w:semiHidden="1" w:unhideWhenUsed="1"/>
-    <w:lsdException w:name="Table List 4" w:semiHidden="1" w:unhideWhenUsed="1"/>
-    <w:lsdException w:name="Table List 5" w:semiHidden="1" w:unhideWhenUsed="1"/>
-    <w:lsdException w:name="Table List 6" w:semiHidden="1" w:unhideWhenUsed="1"/>
-    <w:lsdException w:name="Table List 7" w:semiHidden="1" w:unhideWhenUsed="1"/>
-    <w:lsdException w:name="Table List 8" w:semiHidden="1" w:unhideWhenUsed="1"/>
-    <w:lsdException w:name="Table 3D effects 1" w:semiHidden="1" w:unhideWhenUsed="1"/>
-    <w:lsdException w:name="Table 3D effects 2" w:semiHidden="1" w:unhideWhenUsed="1"/>
-    <w:lsdException w:name="Table 3D effects 3" w:semiHidden="1" w:unhideWhenUsed="1"/>
-    <w:lsdException w:name="Table Contemporary" w:semiHidden="1" w:unhideWhenUsed="1"/>
-    <w:lsdException w:name="Table Elegant" w:semiHidden="1" w:unhideWhenUsed="1"/>
-    <w:lsdException w:name="Table Professional" w:semiHidden="1" w:unhideWhenUsed="1"/>
-    <w:lsdException w:name="Table Subtle 1" w:semiHidden="1" w:unhideWhenUsed="1"/>
-    <w:lsdException w:name="Table Subtle 2" w:semiHidden="1" w:unhideWhenUsed="1"/>
-    <w:lsdException w:name="Table Web 1" w:semiHidden="1" w:unhideWhenUsed="1"/>
-    <w:lsdException w:name="Table Web 2" w:semiHidden="1" w:unhideWhenUsed="1"/>
-    <w:lsdException w:name="Table Web 3" w:semiHidden="1" w:unhideWhenUsed="1"/>
-    <w:lsdException w:name="Balloon Text" w:semiHidden="1" w:unhideWhenUsed="1"/>
-    <w:lsdException w:name="Table Grid" w:uiPriority="39"/>
-    <w:lsdException w:name="Table Theme" w:semiHidden="1" w:unhideWhenUsed="1"/>
-    <w:lsdException w:name="Placeholder Text" w:semiHidden="1"/>
-    <w:lsdException w:name="No Spacing" w:uiPriority="1" w:qFormat="1"/>
-    <w:lsdException w:name="Light Shading" w:uiPriority="60"/>
-    <w:lsdException w:name="Light List" w:uiPriority="61"/>
-    <w:lsdException w:name="Light Grid" w:uiPriority="62"/>
-    <w:lsdException w:name="Medium Shading 1" w:uiPriority="63"/>
-    <w:lsdException w:name="Medium Shading 2" w:uiPriority="64"/>
-    <w:lsdException w:name="Medium List 1" w:uiPriority="65"/>
-    <w:lsdException w:name="Medium List 2" w:uiPriority="66"/>
-    <w:lsdException w:name="Medium Grid 1" w:uiPriority="67"/>
-    <w:lsdException w:name="Medium Grid 2" w:uiPriority="68"/>
-    <w:lsdException w:name="Medium Grid 3" w:uiPriority="69"/>
-    <w:lsdException w:name="Dark List" w:uiPriority="70"/>
-    <w:lsdException w:name="Colorful Shading" w:uiPriority="71"/>
-    <w:lsdException w:name="Colorful List" w:uiPriority="72"/>
-    <w:lsdException w:name="Colorful Grid" w:uiPriority="73"/>
-    <w:lsdException w:name="Light Shading Accent 1" w:uiPriority="60"/>
-    <w:lsdException w:name="Light List Accent 1" w:uiPriority="61"/>
-    <w:lsdException w:name="Light Grid Accent 1" w:uiPriority="62"/>
-    <w:lsdException w:name="Medium Shading 1 Accent 1" w:uiPriority="63"/>
-    <w:lsdException w:name="Medium Shading 2 Accent 1" w:uiPriority="64"/>
-    <w:lsdException w:name="Medium List 1 Accent 1" w:uiPriority="65"/>
-    <w:lsdException w:name="Revision" w:semiHidden="1"/>
-    <w:lsdException w:name="List Paragraph" w:uiPriority="34" w:qFormat="1"/>
-    <w:lsdException w:name="Quote" w:uiPriority="29" w:qFormat="1"/>
-    <w:lsdException w:name="Intense Quote" w:uiPriority="30" w:qFormat="1"/>
-    <w:lsdException w:name="Medium List 2 Accent 1" w:uiPriority="66"/>
-    <w:lsdException w:name="Medium Grid 1 Accent 1" w:uiPriority="67"/>
-    <w:lsdException w:name="Medium Grid 2 Accent 1" w:uiPriority="68"/>
-    <w:lsdException w:name="Medium Grid 3 Accent 1" w:uiPriority="69"/>
-    <w:lsdException w:name="Dark List Accent 1" w:uiPriority="70"/>
-    <w:lsdException w:name="Colorful Shading Accent 1" w:uiPriority="71"/>
-    <w:lsdException w:name="Colorful List Accent 1" w:uiPriority="72"/>
-    <w:lsdException w:name="Colorful Grid Accent 1" w:uiPriority="73"/>
-    <w:lsdException w:name="Light Shading Accent 2" w:uiPriority="60"/>
-    <w:lsdException w:name="Light List Accent 2" w:uiPriority="61"/>
-    <w:lsdException w:name="Light Grid Accent 2" w:uiPriority="62"/>
-    <w:lsdException w:name="Medium Shading 1 Accent 2" w:uiPriority="63"/>
-    <w:lsdException w:name="Medium Shading 2 Accent 2" w:uiPriority="64"/>
-    <w:lsdException w:name="Medium List 1 Accent 2" w:uiPriority="65"/>
-    <w:lsdException w:name="Medium List 2 Accent 2" w:uiPriority="66"/>
-    <w:lsdException w:name="Medium Grid 1 Accent 2" w:uiPriority="67"/>
-    <w:lsdException w:name="Medium Grid 2 Accent 2" w:uiPriority="68"/>
-    <w:lsdException w:name="Medium Grid 3 Accent 2" w:uiPriority="69"/>
-    <w:lsdException w:name="Dark List Accent 2" w:uiPriority="70"/>
-    <w:lsdException w:name="Colorful Shading Accent 2" w:uiPriority="71"/>
-    <w:lsdException w:name="Colorful List Accent 2" w:uiPriority="72"/>
-    <w:lsdException w:name="Colorful Grid Accent 2" w:uiPriority="73"/>
-    <w:lsdException w:name="Light Shading Accent 3" w:uiPriority="60"/>
-    <w:lsdException w:name="Light List Accent 3" w:uiPriority="61"/>
-    <w:lsdException w:name="Light Grid Accent 3" w:uiPriority="62"/>
-    <w:lsdException w:name="Medium Shading 1 Accent 3" w:uiPriority="63"/>
-    <w:lsdException w:name="Medium Shading 2 Accent 3" w:uiPriority="64"/>
-    <w:lsdException w:name="Medium List 1 Accent 3" w:uiPriority="65"/>
-    <w:lsdException w:name="Medium List 2 Accent 3" w:uiPriority="66"/>
-    <w:lsdException w:name="Medium Grid 1 Accent 3" w:uiPriority="67"/>
-    <w:lsdException w:name="Medium Grid 2 Accent 3" w:uiPriority="68"/>
-    <w:lsdException w:name="Medium Grid 3 Accent 3" w:uiPriority="69"/>
-    <w:lsdException w:name="Dark List Accent 3" w:uiPriority="70"/>
-    <w:lsdException w:name="Colorful Shading Accent 3" w:uiPriority="71"/>
-    <w:lsdException w:name="Colorful List Accent 3" w:uiPriority="72"/>
-    <w:lsdException w:name="Colorful Grid Accent 3" w:uiPriority="73"/>
-    <w:lsdException w:name="Light Shading Accent 4" w:uiPriority="60"/>
-    <w:lsdException w:name="Light List Accent 4" w:uiPriority="61"/>
-    <w:lsdException w:name="Light Grid Accent 4" w:uiPriority="62"/>
-    <w:lsdException w:name="Medium Shading 1 Accent 4" w:uiPriority="63"/>
-    <w:lsdException w:name="Medium Shading 2 Accent 4" w:uiPriority="64"/>
-    <w:lsdException w:name="Medium List 1 Accent 4" w:uiPriority="65"/>
-    <w:lsdException w:name="Medium List 2 Accent 4" w:uiPriority="66"/>
-    <w:lsdException w:name="Medium Grid 1 Accent 4" w:uiPriority="67"/>
-    <w:lsdException w:name="Medium Grid 2 Accent 4" w:uiPriority="68"/>
-    <w:lsdException w:name="Medium Grid 3 Accent 4" w:uiPriority="69"/>
-    <w:lsdException w:name="Dark List Accent 4" w:uiPriority="70"/>
-    <w:lsdException w:name="Colorful Shading Accent 4" w:uiPriority="71"/>
-    <w:lsdException w:name="Colorful List Accent 4" w:uiPriority="72"/>
-    <w:lsdException w:name="Colorful Grid Accent 4" w:uiPriority="73"/>
-    <w:lsdException w:name="Light Shading Accent 5" w:uiPriority="60"/>
-    <w:lsdException w:name="Light List Accent 5" w:uiPriority="61"/>
-    <w:lsdException w:name="Light Grid Accent 5" w:uiPriority="62"/>
-    <w:lsdException w:name="Medium Shading 1 Accent 5" w:uiPriority="63"/>
-    <w:lsdException w:name="Medium Shading 2 Accent 5" w:uiPriority="64"/>
-    <w:lsdException w:name="Medium List 1 Accent 5" w:uiPriority="65"/>
-    <w:lsdException w:name="Medium List 2 Accent 5" w:uiPriority="66"/>
-    <w:lsdException w:name="Medium Grid 1 Accent 5" w:uiPriority="67"/>
-    <w:lsdException w:name="Medium Grid 2 Accent 5" w:uiPriority="68"/>
-    <w:lsdException w:name="Medium Grid 3 Accent 5" w:uiPriority="69"/>
-    <w:lsdException w:name="Dark List Accent 5" w:uiPriority="70"/>
-    <w:lsdException w:name="Colorful Shading Accent 5" w:uiPriority="71"/>
-    <w:lsdException w:name="Colorful List Accent 5" w:uiPriority="72"/>
-    <w:lsdException w:name="Colorful Grid Accent 5" w:uiPriority="73"/>
-    <w:lsdException w:name="Light Shading Accent 6" w:uiPriority="60"/>
-    <w:lsdException w:name="Light List Accent 6" w:uiPriority="61"/>
-    <w:lsdException w:name="Light Grid Accent 6" w:uiPriority="62"/>
-    <w:lsdException w:name="Medium Shading 1 Accent 6" w:uiPriority="63"/>
-    <w:lsdException w:name="Medium Shading 2 Accent 6" w:uiPriority="64"/>
-    <w:lsdException w:name="Medium List 1 Accent 6" w:uiPriority="65"/>
-    <w:lsdException w:name="Medium List 2 Accent 6" w:uiPriority="66"/>
-    <w:lsdException w:name="Medium Grid 1 Accent 6" w:uiPriority="67"/>
-    <w:lsdException w:name="Medium Grid 2 Accent 6" w:uiPriority="68"/>
-    <w:lsdException w:name="Medium Grid 3 Accent 6" w:uiPriority="69"/>
-    <w:lsdException w:name="Dark List Accent 6" w:uiPriority="70"/>
-    <w:lsdException w:name="Colorful Shading Accent 6" w:uiPriority="71"/>
-    <w:lsdException w:name="Colorful List Accent 6" w:uiPriority="72"/>
-    <w:lsdException w:name="Colorful Grid Accent 6" w:uiPriority="73"/>
-    <w:lsdException w:name="Subtle Emphasis" w:uiPriority="19" w:qFormat="1"/>
-    <w:lsdException w:name="Intense Emphasis" w:uiPriority="21" w:qFormat="1"/>
-    <w:lsdException w:name="Subtle Reference" w:uiPriority="31" w:qFormat="1"/>
-    <w:lsdException w:name="Intense Reference" w:uiPriority="32" w:qFormat="1"/>
-    <w:lsdException w:name="Book Title" w:uiPriority="33" w:qFormat="1"/>
-    <w:lsdException w:name="Bibliography" w:semiHidden="1" w:uiPriority="37" w:unhideWhenUsed="1"/>
-    <w:lsdException w:name="TOC Heading" w:semiHidden="1" w:uiPriority="39" w:unhideWhenUsed="1" w:qFormat="1"/>
-    <w:lsdException w:name="Plain Table 1" w:uiPriority="41"/>
-    <w:lsdException w:name="Plain Table 2" w:uiPriority="42"/>
-    <w:lsdException w:name="Plain Table 3" w:uiPriority="43"/>
-    <w:lsdException w:name="Plain Table 4" w:uiPriority="44"/>
-    <w:lsdException w:name="Plain Table 5" w:uiPriority="45"/>
-    <w:lsdException w:name="Grid Table Light" w:uiPriority="40"/>
-    <w:lsdException w:name="Grid Table 1 Light" w:uiPriority="46"/>
-    <w:lsdException w:name="Grid Table 2" w:uiPriority="47"/>
-    <w:lsdException w:name="Grid Table 3" w:uiPriority="48"/>
-    <w:lsdException w:name="Grid Table 4" w:uiPriority="49"/>
-    <w:lsdException w:name="Grid Table 5 Dark" w:uiPriority="50"/>
-    <w:lsdException w:name="Grid Table 6 Colorful" w:uiPriority="51"/>
-    <w:lsdException w:name="Grid Table 7 Colorful" w:uiPriority="52"/>
-    <w:lsdException w:name="Grid Table 1 Light Accent 1" w:uiPriority="46"/>
-    <w:lsdException w:name="Grid Table 2 Accent 1" w:uiPriority="47"/>
-    <w:lsdException w:name="Grid Table 3 Accent 1" w:uiPriority="48"/>
-    <w:lsdException w:name="Grid Table 4 Accent 1" w:uiPriority="49"/>
-    <w:lsdException w:name="Grid Table 5 Dark Accent 1" w:uiPriority="50"/>
-    <w:lsdException w:name="Grid Table 6 Colorful Accent 1" w:uiPriority="51"/>
-    <w:lsdException w:name="Grid Table 7 Colorful Accent 1" w:uiPriority="52"/>
-    <w:lsdException w:name="Grid Table 1 Light Accent 2" w:uiPriority="46"/>
-    <w:lsdException w:name="Grid Table 2 Accent 2" w:uiPriority="47"/>
-    <w:lsdException w:name="Grid Table 3 Accent 2" w:uiPriority="48"/>
-    <w:lsdException w:name="Grid Table 4 Accent 2" w:uiPriority="49"/>
-    <w:lsdException w:name="Grid Table 5 Dark Accent 2" w:uiPriority="50"/>
-    <w:lsdException w:name="Grid Table 6 Colorful Accent 2" w:uiPriority="51"/>
-    <w:lsdException w:name="Grid Table 7 Colorful Accent 2" w:uiPriority="52"/>
-    <w:lsdException w:name="Grid Table 1 Light Accent 3" w:uiPriority="46"/>
-    <w:lsdException w:name="Grid Table 2 Accent 3" w:uiPriority="47"/>
-    <w:lsdException w:name="Grid Table 3 Accent 3" w:uiPriority="48"/>
-    <w:lsdException w:name="Grid Table 4 Accent 3" w:uiPriority="49"/>
-    <w:lsdException w:name="Grid Table 5 Dark Accent 3" w:uiPriority="50"/>
-    <w:lsdException w:name="Grid Table 6 Colorful Accent 3" w:uiPriority="51"/>
-    <w:lsdException w:name="Grid Table 7 Colorful Accent 3" w:uiPriority="52"/>
-    <w:lsdException w:name="Grid Table 1 Light Accent 4" w:uiPriority="46"/>
-    <w:lsdException w:name="Grid Table 2 Accent 4" w:uiPriority="47"/>
-    <w:lsdException w:name="Grid Table 3 Accent 4" w:uiPriority="48"/>
-    <w:lsdException w:name="Grid Table 4 Accent 4" w:uiPriority="49"/>
-    <w:lsdException w:name="Grid Table 5 Dark Accent 4" w:uiPriority="50"/>
-    <w:lsdException w:name="Grid Table 6 Colorful Accent 4" w:uiPriority="51"/>
-    <w:lsdException w:name="Grid Table 7 Colorful Accent 4" w:uiPriority="52"/>
-    <w:lsdException w:name="Grid Table 1 Light Accent 5" w:uiPriority="46"/>
-    <w:lsdException w:name="Grid Table 2 Accent 5" w:uiPriority="47"/>
-    <w:lsdException w:name="Grid Table 3 Accent 5" w:uiPriority="48"/>
-    <w:lsdException w:name="Grid Table 4 Accent 5" w:uiPriority="49"/>
-    <w:lsdException w:name="Grid Table 5 Dark Accent 5" w:uiPriority="50"/>
-    <w:lsdException w:name="Grid Table 6 Colorful Accent 5" w:uiPriority="51"/>
-    <w:lsdException w:name="Grid Table 7 Colorful Accent 5" w:uiPriority="52"/>
-    <w:lsdException w:name="Grid Table 1 Light Accent 6" w:uiPriority="46"/>
-    <w:lsdException w:name="Grid Table 2 Accent 6" w:uiPriority="47"/>
-    <w:lsdException w:name="Grid Table 3 Accent 6" w:uiPriority="48"/>
-    <w:lsdException w:name="Grid Table 4 Accent 6" w:uiPriority="49"/>
-    <w:lsdException w:name="Grid Table 5 Dark Accent 6" w:uiPriority="50"/>
-    <w:lsdException w:name="Grid Table 6 Colorful Accent 6" w:uiPriority="51"/>
-    <w:lsdException w:name="Grid Table 7 Colorful Accent 6" w:uiPriority="52"/>
-    <w:lsdException w:name="List Table 1 Light" w:uiPriority="46"/>
-    <w:lsdException w:name="List Table 2" w:uiPriority="47"/>
-    <w:lsdException w:name="List Table 3" w:uiPriority="48"/>
-    <w:lsdException w:name="List Table 4" w:uiPriority="49"/>
-    <w:lsdException w:name="List Table 5 Dark" w:uiPriority="50"/>
-    <w:lsdException w:name="List Table 6 Colorful" w:uiPriority="51"/>
-    <w:lsdException w:name="List Table 7 Colorful" w:uiPriority="52"/>
-    <w:lsdException w:name="List Table 1 Light Accent 1" w:uiPriority="46"/>
-    <w:lsdException w:name="List Table 2 Accent 1" w:uiPriority="47"/>
-    <w:lsdException w:name="List Table 3 Accent 1" w:uiPriority="48"/>
-    <w:lsdException w:name="List Table 4 Accent 1" w:uiPriority="49"/>
-    <w:lsdException w:name="List Table 5 Dark Accent 1" w:uiPriority="50"/>
-    <w:lsdException w:name="List Table 6 Colorful Accent 1" w:uiPriority="51"/>
-    <w:lsdException w:name="List Table 7 Colorful Accent 1" w:uiPriority="52"/>
-    <w:lsdException w:name="List Table 1 Light Accent 2" w:uiPriority="46"/>
-    <w:lsdException w:name="List Table 2 Accent 2" w:uiPriority="47"/>
-    <w:lsdException w:name="List Table 3 Accent 2" w:uiPriority="48"/>
-    <w:lsdException w:name="List Table 4 Accent 2" w:uiPriority="49"/>
-    <w:lsdException w:name="List Table 5 Dark Accent 2" w:uiPriority="50"/>
-    <w:lsdException w:name="List Table 6 Colorful Accent 2" w:uiPriority="51"/>
-    <w:lsdException w:name="List Table 7 Colorful Accent 2" w:uiPriority="52"/>
-    <w:lsdException w:name="List Table 1 Light Accent 3" w:uiPriority="46"/>
-    <w:lsdException w:name="List Table 2 Accent 3" w:uiPriority="47"/>
-    <w:lsdException w:name="List Table 3 Accent 3" w:uiPriority="48"/>
-    <w:lsdException w:name="List Table 4 Accent 3" w:uiPriority="49"/>
-    <w:lsdException w:name="List Table 5 Dark Accent 3" w:uiPriority="50"/>
-    <w:lsdException w:name="List Table 6 Colorful Accent 3" w:uiPriority="51"/>
-    <w:lsdException w:name="List Table 7 Colorful Accent 3" w:uiPriority="52"/>
-    <w:lsdException w:name="List Table 1 Light Accent 4" w:uiPriority="46"/>
-    <w:lsdException w:name="List Table 2 Accent 4" w:uiPriority="47"/>
-    <w:lsdException w:name="List Table 3 Accent 4" w:uiPriority="48"/>
-    <w:lsdException w:name="List Table 4 Accent 4" w:uiPriority="49"/>
-    <w:lsdException w:name="List Table 5 Dark Accent 4" w:uiPriority="50"/>
-    <w:lsdException w:name="List Table 6 Colorful Accent 4" w:uiPriority="51"/>
-    <w:lsdException w:name="List Table 7 Colorful Accent 4" w:uiPriority="52"/>
-    <w:lsdException w:name="List Table 1 Light Accent 5" w:uiPriority="46"/>
-    <w:lsdException w:name="List Table 2 Accent 5" w:uiPriority="47"/>
-    <w:lsdException w:name="List Table 3 Accent 5" w:uiPriority="48"/>
-    <w:lsdException w:name="List Table 4 Accent 5" w:uiPriority="49"/>
-    <w:lsdException w:name="List Table 5 Dark Accent 5" w:uiPriority="50"/>
-    <w:lsdException w:name="List Table 6 Colorful Accent 5" w:uiPriority="51"/>
-    <w:lsdException w:name="List Table 7 Colorful Accent 5" w:uiPriority="52"/>
-    <w:lsdException w:name="List Table 1 Light Accent 6" w:uiPriority="46"/>
-    <w:lsdException w:name="List Table 2 Accent 6" w:uiPriority="47"/>
-    <w:lsdException w:name="List Table 3 Accent 6" w:uiPriority="48"/>
-    <w:lsdException w:name="List Table 4 Accent 6" w:uiPriority="49"/>
-    <w:lsdException w:name="List Table 5 Dark Accent 6" w:uiPriority="50"/>
-    <w:lsdException w:name="List Table 6 Colorful Accent 6" w:uiPriority="51"/>
-    <w:lsdException w:name="List Table 7 Colorful Accent 6" w:uiPriority="52"/>
-    <w:lsdException w:name="Mention" w:semiHidden="1" w:unhideWhenUsed="1"/>
-    <w:lsdException w:name="Smart Hyperlink" w:semiHidden="1" w:unhideWhenUsed="1"/>
-    <w:lsdException w:name="Hashtag" w:semiHidden="1" w:unhideWhenUsed="1"/>
-    <w:lsdException w:name="Unresolved Mention" w:semiHidden="1" w:unhideWhenUsed="1"/>
+  <w:latentStyles w:defLockedState="0" w:defUIPriority="99" w:defSemiHidden="1" w:defUnhideWhenUsed="1" w:defQFormat="0" w:count="276">
+    <w:lsdException w:name="Normal" w:semiHidden="0" w:uiPriority="0" w:unhideWhenUsed="0" w:qFormat="1"/>
+    <w:lsdException w:name="heading 1" w:semiHidden="0" w:uiPriority="9" w:unhideWhenUsed="0" w:qFormat="1"/>
+    <w:lsdException w:name="heading 2" w:uiPriority="9" w:qFormat="1"/>
+    <w:lsdException w:name="heading 3" w:uiPriority="9" w:qFormat="1"/>
+    <w:lsdException w:name="heading 4" w:uiPriority="9" w:qFormat="1"/>
+    <w:lsdException w:name="heading 5" w:uiPriority="9" w:qFormat="1"/>
+    <w:lsdException w:name="heading 6" w:uiPriority="9" w:qFormat="1"/>
+    <w:lsdException w:name="heading 7" w:uiPriority="9" w:qFormat="1"/>
+    <w:lsdException w:name="heading 8" w:uiPriority="9" w:qFormat="1"/>
+    <w:lsdException w:name="heading 9" w:uiPriority="9" w:qFormat="1"/>
+    <w:lsdException w:name="toc 1" w:uiPriority="39"/>
+    <w:lsdException w:name="toc 2" w:uiPriority="39"/>
+    <w:lsdException w:name="toc 3" w:uiPriority="39"/>
+    <w:lsdException w:name="toc 4" w:uiPriority="39"/>
+    <w:lsdException w:name="toc 5" w:uiPriority="39"/>
+    <w:lsdException w:name="toc 6" w:uiPriority="39"/>
+    <w:lsdException w:name="toc 7" w:uiPriority="39"/>
+    <w:lsdException w:name="toc 8" w:uiPriority="39"/>
+    <w:lsdException w:name="toc 9" w:uiPriority="39"/>
+    <w:lsdException w:name="caption" w:uiPriority="35" w:qFormat="1"/>
+    <w:lsdException w:name="Title" w:semiHidden="0" w:uiPriority="10" w:unhideWhenUsed="0" w:qFormat="1"/>
+    <w:lsdException w:name="Default Paragraph Font" w:uiPriority="1"/>
+    <w:lsdException w:name="Subtitle" w:semiHidden="0" w:uiPriority="11" w:unhideWhenUsed="0" w:qFormat="1"/>
+    <w:lsdException w:name="Strong" w:semiHidden="0" w:uiPriority="22" w:unhideWhenUsed="0" w:qFormat="1"/>
+    <w:lsdException w:name="Emphasis" w:semiHidden="0" w:uiPriority="20" w:unhideWhenUsed="0" w:qFormat="1"/>
+    <w:lsdException w:name="Table Grid" w:semiHidden="0" w:uiPriority="39" w:unhideWhenUsed="0"/>
+    <w:lsdException w:name="Note Level 1" w:semiHidden="0" w:unhideWhenUsed="0"/>
+    <w:lsdException w:name="Note Level 2" w:semiHidden="0" w:unhideWhenUsed="0"/>
+    <w:lsdException w:name="Note Level 3" w:semiHidden="0" w:unhideWhenUsed="0"/>
+    <w:lsdException w:name="Note Level 4" w:semiHidden="0" w:unhideWhenUsed="0"/>
+    <w:lsdException w:name="Note Level 5" w:semiHidden="0" w:unhideWhenUsed="0"/>
+    <w:lsdException w:name="Note Level 6" w:semiHidden="0" w:unhideWhenUsed="0"/>
+    <w:lsdException w:name="Note Level 7" w:semiHidden="0" w:unhideWhenUsed="0"/>
+    <w:lsdException w:name="Note Level 8" w:semiHidden="0" w:unhideWhenUsed="0"/>
+    <w:lsdException w:name="Note Level 9" w:semiHidden="0" w:unhideWhenUsed="0"/>
+    <w:lsdException w:name="Placeholder Text" w:unhideWhenUsed="0"/>
+    <w:lsdException w:name="No Spacing" w:semiHidden="0" w:uiPriority="1" w:unhideWhenUsed="0" w:qFormat="1"/>
+    <w:lsdException w:name="Light Shading" w:semiHidden="0" w:uiPriority="60" w:unhideWhenUsed="0"/>
+    <w:lsdException w:name="Light List" w:semiHidden="0" w:uiPriority="61" w:unhideWhenUsed="0"/>
+    <w:lsdException w:name="Light Grid" w:semiHidden="0" w:uiPriority="62" w:unhideWhenUsed="0"/>
+    <w:lsdException w:name="Medium Shading 1" w:semiHidden="0" w:uiPriority="63" w:unhideWhenUsed="0"/>
+    <w:lsdException w:name="Medium Shading 2" w:semiHidden="0" w:uiPriority="64" w:unhideWhenUsed="0"/>
+    <w:lsdException w:name="Medium List 1" w:semiHidden="0" w:uiPriority="65" w:unhideWhenUsed="0"/>
+    <w:lsdException w:name="Medium List 2" w:semiHidden="0" w:uiPriority="66" w:unhideWhenUsed="0"/>
+    <w:lsdException w:name="Medium Grid 1" w:semiHidden="0" w:uiPriority="67" w:unhideWhenUsed="0"/>
+    <w:lsdException w:name="Medium Grid 2" w:semiHidden="0" w:uiPriority="68" w:unhideWhenUsed="0"/>
+    <w:lsdException w:name="Medium Grid 3" w:semiHidden="0" w:uiPriority="69" w:unhideWhenUsed="0"/>
+    <w:lsdException w:name="Dark List" w:semiHidden="0" w:uiPriority="70" w:unhideWhenUsed="0"/>
+    <w:lsdException w:name="Colorful Shading" w:semiHidden="0" w:uiPriority="71" w:unhideWhenUsed="0"/>
+    <w:lsdException w:name="Colorful List" w:semiHidden="0" w:uiPriority="72" w:unhideWhenUsed="0"/>
+    <w:lsdException w:name="Colorful Grid" w:semiHidden="0" w:uiPriority="73" w:unhideWhenUsed="0"/>
+    <w:lsdException w:name="Light Shading Accent 1" w:semiHidden="0" w:uiPriority="60" w:unhideWhenUsed="0"/>
+    <w:lsdException w:name="Light List Accent 1" w:semiHidden="0" w:uiPriority="61" w:unhideWhenUsed="0"/>
+    <w:lsdException w:name="Light Grid Accent 1" w:semiHidden="0" w:uiPriority="62" w:unhideWhenUsed="0"/>
+    <w:lsdException w:name="Medium Shading 1 Accent 1" w:semiHidden="0" w:uiPriority="63" w:unhideWhenUsed="0"/>
+    <w:lsdException w:name="Medium Shading 2 Accent 1" w:semiHidden="0" w:uiPriority="64" w:unhideWhenUsed="0"/>
+    <w:lsdException w:name="Medium List 1 Accent 1" w:semiHidden="0" w:uiPriority="65" w:unhideWhenUsed="0"/>
+    <w:lsdException w:name="Revision" w:unhideWhenUsed="0"/>
+    <w:lsdException w:name="List Paragraph" w:semiHidden="0" w:uiPriority="34" w:unhideWhenUsed="0" w:qFormat="1"/>
+    <w:lsdException w:name="Quote" w:semiHidden="0" w:uiPriority="29" w:unhideWhenUsed="0" w:qFormat="1"/>
+    <w:lsdException w:name="Intense Quote" w:semiHidden="0" w:uiPriority="30" w:unhideWhenUsed="0" w:qFormat="1"/>
+    <w:lsdException w:name="Medium List 2 Accent 1" w:semiHidden="0" w:uiPriority="66" w:unhideWhenUsed="0"/>
+    <w:lsdException w:name="Medium Grid 1 Accent 1" w:semiHidden="0" w:uiPriority="67" w:unhideWhenUsed="0"/>
+    <w:lsdException w:name="Medium Grid 2 Accent 1" w:semiHidden="0" w:uiPriority="68" w:unhideWhenUsed="0"/>
+    <w:lsdException w:name="Medium Grid 3 Accent 1" w:semiHidden="0" w:uiPriority="69" w:unhideWhenUsed="0"/>
+    <w:lsdException w:name="Dark List Accent 1" w:semiHidden="0" w:uiPriority="70" w:unhideWhenUsed="0"/>
+    <w:lsdException w:name="Colorful Shading Accent 1" w:semiHidden="0" w:uiPriority="71" w:unhideWhenUsed="0"/>
+    <w:lsdException w:name="Colorful List Accent 1" w:semiHidden="0" w:uiPriority="72" w:unhideWhenUsed="0"/>
+    <w:lsdException w:name="Colorful Grid Accent 1" w:semiHidden="0" w:uiPriority="73" w:unhideWhenUsed="0"/>
+    <w:lsdException w:name="Light Shading Accent 2" w:semiHidden="0" w:uiPriority="60" w:unhideWhenUsed="0"/>
+    <w:lsdException w:name="Light List Accent 2" w:semiHidden="0" w:uiPriority="61" w:unhideWhenUsed="0"/>
+    <w:lsdException w:name="Light Grid Accent 2" w:semiHidden="0" w:uiPriority="62" w:unhideWhenUsed="0"/>
+    <w:lsdException w:name="Medium Shading 1 Accent 2" w:semiHidden="0" w:uiPriority="63" w:unhideWhenUsed="0"/>
+    <w:lsdException w:name="Medium Shading 2 Accent 2" w:semiHidden="0" w:uiPriority="64" w:unhideWhenUsed="0"/>
+    <w:lsdException w:name="Medium List 1 Accent 2" w:semiHidden="0" w:uiPriority="65" w:unhideWhenUsed="0"/>
+    <w:lsdException w:name="Medium List 2 Accent 2" w:semiHidden="0" w:uiPriority="66" w:unhideWhenUsed="0"/>
+    <w:lsdException w:name="Medium Grid 1 Accent 2" w:semiHidden="0" w:uiPriority="67" w:unhideWhenUsed="0"/>
+    <w:lsdException w:name="Medium Grid 2 Accent 2" w:semiHidden="0" w:uiPriority="68" w:unhideWhenUsed="0"/>
+    <w:lsdException w:name="Medium Grid 3 Accent 2" w:semiHidden="0" w:uiPriority="69" w:unhideWhenUsed="0"/>
+    <w:lsdException w:name="Dark List Accent 2" w:semiHidden="0" w:uiPriority="70" w:unhideWhenUsed="0"/>
+    <w:lsdException w:name="Colorful Shading Accent 2" w:semiHidden="0" w:uiPriority="71" w:unhideWhenUsed="0"/>
+    <w:lsdException w:name="Colorful List Accent 2" w:semiHidden="0" w:uiPriority="72" w:unhideWhenUsed="0"/>
+    <w:lsdException w:name="Colorful Grid Accent 2" w:semiHidden="0" w:uiPriority="73" w:unhideWhenUsed="0"/>
+    <w:lsdException w:name="Light Shading Accent 3" w:semiHidden="0" w:uiPriority="60" w:unhideWhenUsed="0"/>
+    <w:lsdException w:name="Light List Accent 3" w:semiHidden="0" w:uiPriority="61" w:unhideWhenUsed="0"/>
+    <w:lsdException w:name="Light Grid Accent 3" w:semiHidden="0" w:uiPriority="62" w:unhideWhenUsed="0"/>
+    <w:lsdException w:name="Medium Shading 1 Accent 3" w:semiHidden="0" w:uiPriority="63" w:unhideWhenUsed="0"/>
+    <w:lsdException w:name="Medium Shading 2 Accent 3" w:semiHidden="0" w:uiPriority="64" w:unhideWhenUsed="0"/>
+    <w:lsdException w:name="Medium List 1 Accent 3" w:semiHidden="0" w:uiPriority="65" w:unhideWhenUsed="0"/>
+    <w:lsdException w:name="Medium List 2 Accent 3" w:semiHidden="0" w:uiPriority="66" w:unhideWhenUsed="0"/>
+    <w:lsdException w:name="Medium Grid 1 Accent 3" w:semiHidden="0" w:uiPriority="67" w:unhideWhenUsed="0"/>
+    <w:lsdException w:name="Medium Grid 2 Accent 3" w:semiHidden="0" w:uiPriority="68" w:unhideWhenUsed="0"/>
+    <w:lsdException w:name="Medium Grid 3 Accent 3" w:semiHidden="0" w:uiPriority="69" w:unhideWhenUsed="0"/>
+    <w:lsdException w:name="Dark List Accent 3" w:semiHidden="0" w:uiPriority="70" w:unhideWhenUsed="0"/>
+    <w:lsdException w:name="Colorful Shading Accent 3" w:semiHidden="0" w:uiPriority="71" w:unhideWhenUsed="0"/>
+    <w:lsdException w:name="Colorful List Accent 3" w:semiHidden="0" w:uiPriority="72" w:unhideWhenUsed="0"/>
+    <w:lsdException w:name="Colorful Grid Accent 3" w:semiHidden="0" w:uiPriority="73" w:unhideWhenUsed="0"/>
+    <w:lsdException w:name="Light Shading Accent 4" w:semiHidden="0" w:uiPriority="60" w:unhideWhenUsed="0"/>
+    <w:lsdException w:name="Light List Accent 4" w:semiHidden="0" w:uiPriority="61" w:unhideWhenUsed="0"/>
+    <w:lsdException w:name="Light Grid Accent 4" w:semiHidden="0" w:uiPriority="62" w:unhideWhenUsed="0"/>
+    <w:lsdException w:name="Medium Shading 1 Accent 4" w:semiHidden="0" w:uiPriority="63" w:unhideWhenUsed="0"/>
+    <w:lsdException w:name="Medium Shading 2 Accent 4" w:semiHidden="0" w:uiPriority="64" w:unhideWhenUsed="0"/>
+    <w:lsdException w:name="Medium List 1 Accent 4" w:semiHidden="0" w:uiPriority="65" w:unhideWhenUsed="0"/>
+    <w:lsdException w:name="Medium List 2 Accent 4" w:semiHidden="0" w:uiPriority="66" w:unhideWhenUsed="0"/>
+    <w:lsdException w:name="Medium Grid 1 Accent 4" w:semiHidden="0" w:uiPriority="67" w:unhideWhenUsed="0"/>
+    <w:lsdException w:name="Medium Grid 2 Accent 4" w:semiHidden="0" w:uiPriority="68" w:unhideWhenUsed="0"/>
+    <w:lsdException w:name="Medium Grid 3 Accent 4" w:semiHidden="0" w:uiPriority="69" w:unhideWhenUsed="0"/>
+    <w:lsdException w:name="Dark List Accent 4" w:semiHidden="0" w:uiPriority="70" w:unhideWhenUsed="0"/>
+    <w:lsdException w:name="Colorful Shading Accent 4" w:semiHidden="0" w:uiPriority="71" w:unhideWhenUsed="0"/>
+    <w:lsdException w:name="Colorful List Accent 4" w:semiHidden="0" w:uiPriority="72" w:unhideWhenUsed="0"/>
+    <w:lsdException w:name="Colorful Grid Accent 4" w:semiHidden="0" w:uiPriority="73" w:unhideWhenUsed="0"/>
+    <w:lsdException w:name="Light Shading Accent 5" w:semiHidden="0" w:uiPriority="60" w:unhideWhenUsed="0"/>
+    <w:lsdException w:name="Light List Accent 5" w:semiHidden="0" w:uiPriority="61" w:unhideWhenUsed="0"/>
+    <w:lsdException w:name="Light Grid Accent 5" w:semiHidden="0" w:uiPriority="62" w:unhideWhenUsed="0"/>
+    <w:lsdException w:name="Medium Shading 1 Accent 5" w:semiHidden="0" w:uiPriority="63" w:unhideWhenUsed="0"/>
+    <w:lsdException w:name="Medium Shading 2 Accent 5" w:semiHidden="0" w:uiPriority="64" w:unhideWhenUsed="0"/>
+    <w:lsdException w:name="Medium List 1 Accent 5" w:semiHidden="0" w:uiPriority="65" w:unhideWhenUsed="0"/>
+    <w:lsdException w:name="Medium List 2 Accent 5" w:semiHidden="0" w:uiPriority="66" w:unhideWhenUsed="0"/>
+    <w:lsdException w:name="Medium Grid 1 Accent 5" w:semiHidden="0" w:uiPriority="67" w:unhideWhenUsed="0"/>
+    <w:lsdException w:name="Medium Grid 2 Accent 5" w:semiHidden="0" w:uiPriority="68" w:unhideWhenUsed="0"/>
+    <w:lsdException w:name="Medium Grid 3 Accent 5" w:semiHidden="0" w:uiPriority="69" w:unhideWhenUsed="0"/>
+    <w:lsdException w:name="Dark List Accent 5" w:semiHidden="0" w:uiPriority="70" w:unhideWhenUsed="0"/>
+    <w:lsdException w:name="Colorful Shading Accent 5" w:semiHidden="0" w:uiPriority="71" w:unhideWhenUsed="0"/>
+    <w:lsdException w:name="Colorful List Accent 5" w:semiHidden="0" w:uiPriority="72" w:unhideWhenUsed="0"/>
+    <w:lsdException w:name="Colorful Grid Accent 5" w:semiHidden="0" w:uiPriority="73" w:unhideWhenUsed="0"/>
+    <w:lsdException w:name="Light Shading Accent 6" w:semiHidden="0" w:uiPriority="60" w:unhideWhenUsed="0"/>
+    <w:lsdException w:name="Light List Accent 6" w:semiHidden="0" w:uiPriority="61" w:unhideWhenUsed="0"/>
+    <w:lsdException w:name="Light Grid Accent 6" w:semiHidden="0" w:uiPriority="62" w:unhideWhenUsed="0"/>
+    <w:lsdException w:name="Medium Shading 1 Accent 6" w:semiHidden="0" w:uiPriority="63" w:unhideWhenUsed="0"/>
+    <w:lsdException w:name="Medium Shading 2 Accent 6" w:semiHidden="0" w:uiPriority="64" w:unhideWhenUsed="0"/>
+    <w:lsdException w:name="Medium List 1 Accent 6" w:semiHidden="0" w:uiPriority="65" w:unhideWhenUsed="0"/>
+    <w:lsdException w:name="Medium List 2 Accent 6" w:semiHidden="0" w:uiPriority="66" w:unhideWhenUsed="0"/>
+    <w:lsdException w:name="Medium Grid 1 Accent 6" w:semiHidden="0" w:uiPriority="67" w:unhideWhenUsed="0"/>
+    <w:lsdException w:name="Medium Grid 2 Accent 6" w:semiHidden="0" w:uiPriority="68" w:unhideWhenUsed="0"/>
+    <w:lsdException w:name="Medium Grid 3 Accent 6" w:semiHidden="0" w:uiPriority="69" w:unhideWhenUsed="0"/>
+    <w:lsdException w:name="Dark List Accent 6" w:semiHidden="0" w:uiPriority="70" w:unhideWhenUsed="0"/>
+    <w:lsdException w:name="Colorful Shading Accent 6" w:semiHidden="0" w:uiPriority="71" w:unhideWhenUsed="0"/>
+    <w:lsdException w:name="Colorful List Accent 6" w:semiHidden="0" w:uiPriority="72" w:unhideWhenUsed="0"/>
+    <w:lsdException w:name="Colorful Grid Accent 6" w:semiHidden="0" w:uiPriority="73" w:unhideWhenUsed="0"/>
+    <w:lsdException w:name="Subtle Emphasis" w:semiHidden="0" w:uiPriority="19" w:unhideWhenUsed="0" w:qFormat="1"/>
+    <w:lsdException w:name="Intense Emphasis" w:semiHidden="0" w:uiPriority="21" w:unhideWhenUsed="0" w:qFormat="1"/>
+    <w:lsdException w:name="Subtle Reference" w:semiHidden="0" w:uiPriority="31" w:unhideWhenUsed="0" w:qFormat="1"/>
+    <w:lsdException w:name="Intense Reference" w:semiHidden="0" w:uiPriority="32" w:unhideWhenUsed="0" w:qFormat="1"/>
+    <w:lsdException w:name="Book Title" w:semiHidden="0" w:uiPriority="33" w:unhideWhenUsed="0" w:qFormat="1"/>
+    <w:lsdException w:name="Bibliography" w:uiPriority="37"/>
+    <w:lsdException w:name="TOC Heading" w:uiPriority="39" w:qFormat="1"/>
   </w:latentStyles>
   <w:style w:type="paragraph" w:default="1" w:styleId="Normal">
     <w:name w:val="Normal"/>
@@ -1807,6 +2216,7 @@
   <w:style w:type="character" w:default="1" w:styleId="DefaultParagraphFont">
     <w:name w:val="Default Paragraph Font"/>
     <w:uiPriority w:val="1"/>
+    <w:semiHidden/>
     <w:unhideWhenUsed/>
   </w:style>
   <w:style w:type="table" w:default="1" w:styleId="TableNormal">
@@ -1885,7 +2295,7 @@
       <w:u w:val="single"/>
     </w:rPr>
   </w:style>
-  <w:style w:type="character" w:styleId="UnresolvedMention">
+  <w:style w:type="character" w:customStyle="1" w:styleId="UnresolvedMention">
     <w:name w:val="Unresolved Mention"/>
     <w:basedOn w:val="DefaultParagraphFont"/>
     <w:uiPriority w:val="99"/>
@@ -1895,6 +2305,354 @@
     <w:rPr>
       <w:color w:val="808080"/>
       <w:shd w:val="clear" w:color="auto" w:fill="E6E6E6"/>
+    </w:rPr>
+  </w:style>
+  <w:style w:type="paragraph" w:styleId="ListParagraph">
+    <w:name w:val="List Paragraph"/>
+    <w:basedOn w:val="Normal"/>
+    <w:uiPriority w:val="34"/>
+    <w:qFormat/>
+    <w:rsid w:val="00E7335E"/>
+    <w:pPr>
+      <w:ind w:left="720"/>
+      <w:contextualSpacing/>
+    </w:pPr>
+  </w:style>
+  <w:style w:type="paragraph" w:styleId="BalloonText">
+    <w:name w:val="Balloon Text"/>
+    <w:basedOn w:val="Normal"/>
+    <w:link w:val="BalloonTextChar"/>
+    <w:uiPriority w:val="99"/>
+    <w:semiHidden/>
+    <w:unhideWhenUsed/>
+    <w:rsid w:val="00E7335E"/>
+    <w:pPr>
+      <w:spacing w:after="0" w:line="240" w:lineRule="auto"/>
+    </w:pPr>
+    <w:rPr>
+      <w:rFonts w:ascii="Lucida Grande" w:hAnsi="Lucida Grande"/>
+      <w:sz w:val="18"/>
+      <w:szCs w:val="18"/>
+    </w:rPr>
+  </w:style>
+  <w:style w:type="character" w:customStyle="1" w:styleId="BalloonTextChar">
+    <w:name w:val="Balloon Text Char"/>
+    <w:basedOn w:val="DefaultParagraphFont"/>
+    <w:link w:val="BalloonText"/>
+    <w:uiPriority w:val="99"/>
+    <w:semiHidden/>
+    <w:rsid w:val="00E7335E"/>
+    <w:rPr>
+      <w:rFonts w:ascii="Lucida Grande" w:hAnsi="Lucida Grande"/>
+      <w:sz w:val="18"/>
+      <w:szCs w:val="18"/>
+    </w:rPr>
+  </w:style>
+</w:styles>
+</file>
+
+<file path=word/stylesWithEffects.xml><?xml version="1.0" encoding="utf-8"?>
+<w:styles xmlns:wpc="http://schemas.microsoft.com/office/word/2010/wordprocessingCanvas" xmlns:mo="http://schemas.microsoft.com/office/mac/office/2008/main" xmlns:mc="http://schemas.openxmlformats.org/markup-compatibility/2006" xmlns:mv="urn:schemas-microsoft-com:mac:vml" xmlns:o="urn:schemas-microsoft-com:office:office" xmlns:r="http://schemas.openxmlformats.org/officeDocument/2006/relationships" xmlns:m="http://schemas.openxmlformats.org/officeDocument/2006/math" xmlns:v="urn:schemas-microsoft-com:vml" xmlns:wp14="http://schemas.microsoft.com/office/word/2010/wordprocessingDrawing" xmlns:wp="http://schemas.openxmlformats.org/drawingml/2006/wordprocessingDrawing" xmlns:w10="urn:schemas-microsoft-com:office:word" xmlns:w="http://schemas.openxmlformats.org/wordprocessingml/2006/main" xmlns:w14="http://schemas.microsoft.com/office/word/2010/wordml" xmlns:wpg="http://schemas.microsoft.com/office/word/2010/wordprocessingGroup" xmlns:wpi="http://schemas.microsoft.com/office/word/2010/wordprocessingInk" xmlns:wne="http://schemas.microsoft.com/office/word/2006/wordml" xmlns:wps="http://schemas.microsoft.com/office/word/2010/wordprocessingShape" mc:Ignorable="w14 wp14">
+  <w:docDefaults>
+    <w:rPrDefault>
+      <w:rPr>
+        <w:rFonts w:asciiTheme="minorHAnsi" w:eastAsiaTheme="minorHAnsi" w:hAnsiTheme="minorHAnsi" w:cstheme="minorBidi"/>
+        <w:sz w:val="22"/>
+        <w:szCs w:val="22"/>
+        <w:lang w:val="en-US" w:eastAsia="en-US" w:bidi="ar-SA"/>
+      </w:rPr>
+    </w:rPrDefault>
+    <w:pPrDefault>
+      <w:pPr>
+        <w:spacing w:after="160" w:line="259" w:lineRule="auto"/>
+      </w:pPr>
+    </w:pPrDefault>
+  </w:docDefaults>
+  <w:latentStyles w:defLockedState="0" w:defUIPriority="99" w:defSemiHidden="1" w:defUnhideWhenUsed="1" w:defQFormat="0" w:count="276">
+    <w:lsdException w:name="Normal" w:semiHidden="0" w:uiPriority="0" w:unhideWhenUsed="0" w:qFormat="1"/>
+    <w:lsdException w:name="heading 1" w:semiHidden="0" w:uiPriority="9" w:unhideWhenUsed="0" w:qFormat="1"/>
+    <w:lsdException w:name="heading 2" w:uiPriority="9" w:qFormat="1"/>
+    <w:lsdException w:name="heading 3" w:uiPriority="9" w:qFormat="1"/>
+    <w:lsdException w:name="heading 4" w:uiPriority="9" w:qFormat="1"/>
+    <w:lsdException w:name="heading 5" w:uiPriority="9" w:qFormat="1"/>
+    <w:lsdException w:name="heading 6" w:uiPriority="9" w:qFormat="1"/>
+    <w:lsdException w:name="heading 7" w:uiPriority="9" w:qFormat="1"/>
+    <w:lsdException w:name="heading 8" w:uiPriority="9" w:qFormat="1"/>
+    <w:lsdException w:name="heading 9" w:uiPriority="9" w:qFormat="1"/>
+    <w:lsdException w:name="toc 1" w:uiPriority="39"/>
+    <w:lsdException w:name="toc 2" w:uiPriority="39"/>
+    <w:lsdException w:name="toc 3" w:uiPriority="39"/>
+    <w:lsdException w:name="toc 4" w:uiPriority="39"/>
+    <w:lsdException w:name="toc 5" w:uiPriority="39"/>
+    <w:lsdException w:name="toc 6" w:uiPriority="39"/>
+    <w:lsdException w:name="toc 7" w:uiPriority="39"/>
+    <w:lsdException w:name="toc 8" w:uiPriority="39"/>
+    <w:lsdException w:name="toc 9" w:uiPriority="39"/>
+    <w:lsdException w:name="caption" w:uiPriority="35" w:qFormat="1"/>
+    <w:lsdException w:name="Title" w:semiHidden="0" w:uiPriority="10" w:unhideWhenUsed="0" w:qFormat="1"/>
+    <w:lsdException w:name="Default Paragraph Font" w:uiPriority="1"/>
+    <w:lsdException w:name="Subtitle" w:semiHidden="0" w:uiPriority="11" w:unhideWhenUsed="0" w:qFormat="1"/>
+    <w:lsdException w:name="Strong" w:semiHidden="0" w:uiPriority="22" w:unhideWhenUsed="0" w:qFormat="1"/>
+    <w:lsdException w:name="Emphasis" w:semiHidden="0" w:uiPriority="20" w:unhideWhenUsed="0" w:qFormat="1"/>
+    <w:lsdException w:name="Table Grid" w:semiHidden="0" w:uiPriority="39" w:unhideWhenUsed="0"/>
+    <w:lsdException w:name="Note Level 1" w:semiHidden="0" w:unhideWhenUsed="0"/>
+    <w:lsdException w:name="Note Level 2" w:semiHidden="0" w:unhideWhenUsed="0"/>
+    <w:lsdException w:name="Note Level 3" w:semiHidden="0" w:unhideWhenUsed="0"/>
+    <w:lsdException w:name="Note Level 4" w:semiHidden="0" w:unhideWhenUsed="0"/>
+    <w:lsdException w:name="Note Level 5" w:semiHidden="0" w:unhideWhenUsed="0"/>
+    <w:lsdException w:name="Note Level 6" w:semiHidden="0" w:unhideWhenUsed="0"/>
+    <w:lsdException w:name="Note Level 7" w:semiHidden="0" w:unhideWhenUsed="0"/>
+    <w:lsdException w:name="Note Level 8" w:semiHidden="0" w:unhideWhenUsed="0"/>
+    <w:lsdException w:name="Note Level 9" w:semiHidden="0" w:unhideWhenUsed="0"/>
+    <w:lsdException w:name="Placeholder Text" w:unhideWhenUsed="0"/>
+    <w:lsdException w:name="No Spacing" w:semiHidden="0" w:uiPriority="1" w:unhideWhenUsed="0" w:qFormat="1"/>
+    <w:lsdException w:name="Light Shading" w:semiHidden="0" w:uiPriority="60" w:unhideWhenUsed="0"/>
+    <w:lsdException w:name="Light List" w:semiHidden="0" w:uiPriority="61" w:unhideWhenUsed="0"/>
+    <w:lsdException w:name="Light Grid" w:semiHidden="0" w:uiPriority="62" w:unhideWhenUsed="0"/>
+    <w:lsdException w:name="Medium Shading 1" w:semiHidden="0" w:uiPriority="63" w:unhideWhenUsed="0"/>
+    <w:lsdException w:name="Medium Shading 2" w:semiHidden="0" w:uiPriority="64" w:unhideWhenUsed="0"/>
+    <w:lsdException w:name="Medium List 1" w:semiHidden="0" w:uiPriority="65" w:unhideWhenUsed="0"/>
+    <w:lsdException w:name="Medium List 2" w:semiHidden="0" w:uiPriority="66" w:unhideWhenUsed="0"/>
+    <w:lsdException w:name="Medium Grid 1" w:semiHidden="0" w:uiPriority="67" w:unhideWhenUsed="0"/>
+    <w:lsdException w:name="Medium Grid 2" w:semiHidden="0" w:uiPriority="68" w:unhideWhenUsed="0"/>
+    <w:lsdException w:name="Medium Grid 3" w:semiHidden="0" w:uiPriority="69" w:unhideWhenUsed="0"/>
+    <w:lsdException w:name="Dark List" w:semiHidden="0" w:uiPriority="70" w:unhideWhenUsed="0"/>
+    <w:lsdException w:name="Colorful Shading" w:semiHidden="0" w:uiPriority="71" w:unhideWhenUsed="0"/>
+    <w:lsdException w:name="Colorful List" w:semiHidden="0" w:uiPriority="72" w:unhideWhenUsed="0"/>
+    <w:lsdException w:name="Colorful Grid" w:semiHidden="0" w:uiPriority="73" w:unhideWhenUsed="0"/>
+    <w:lsdException w:name="Light Shading Accent 1" w:semiHidden="0" w:uiPriority="60" w:unhideWhenUsed="0"/>
+    <w:lsdException w:name="Light List Accent 1" w:semiHidden="0" w:uiPriority="61" w:unhideWhenUsed="0"/>
+    <w:lsdException w:name="Light Grid Accent 1" w:semiHidden="0" w:uiPriority="62" w:unhideWhenUsed="0"/>
+    <w:lsdException w:name="Medium Shading 1 Accent 1" w:semiHidden="0" w:uiPriority="63" w:unhideWhenUsed="0"/>
+    <w:lsdException w:name="Medium Shading 2 Accent 1" w:semiHidden="0" w:uiPriority="64" w:unhideWhenUsed="0"/>
+    <w:lsdException w:name="Medium List 1 Accent 1" w:semiHidden="0" w:uiPriority="65" w:unhideWhenUsed="0"/>
+    <w:lsdException w:name="Revision" w:unhideWhenUsed="0"/>
+    <w:lsdException w:name="List Paragraph" w:semiHidden="0" w:uiPriority="34" w:unhideWhenUsed="0" w:qFormat="1"/>
+    <w:lsdException w:name="Quote" w:semiHidden="0" w:uiPriority="29" w:unhideWhenUsed="0" w:qFormat="1"/>
+    <w:lsdException w:name="Intense Quote" w:semiHidden="0" w:uiPriority="30" w:unhideWhenUsed="0" w:qFormat="1"/>
+    <w:lsdException w:name="Medium List 2 Accent 1" w:semiHidden="0" w:uiPriority="66" w:unhideWhenUsed="0"/>
+    <w:lsdException w:name="Medium Grid 1 Accent 1" w:semiHidden="0" w:uiPriority="67" w:unhideWhenUsed="0"/>
+    <w:lsdException w:name="Medium Grid 2 Accent 1" w:semiHidden="0" w:uiPriority="68" w:unhideWhenUsed="0"/>
+    <w:lsdException w:name="Medium Grid 3 Accent 1" w:semiHidden="0" w:uiPriority="69" w:unhideWhenUsed="0"/>
+    <w:lsdException w:name="Dark List Accent 1" w:semiHidden="0" w:uiPriority="70" w:unhideWhenUsed="0"/>
+    <w:lsdException w:name="Colorful Shading Accent 1" w:semiHidden="0" w:uiPriority="71" w:unhideWhenUsed="0"/>
+    <w:lsdException w:name="Colorful List Accent 1" w:semiHidden="0" w:uiPriority="72" w:unhideWhenUsed="0"/>
+    <w:lsdException w:name="Colorful Grid Accent 1" w:semiHidden="0" w:uiPriority="73" w:unhideWhenUsed="0"/>
+    <w:lsdException w:name="Light Shading Accent 2" w:semiHidden="0" w:uiPriority="60" w:unhideWhenUsed="0"/>
+    <w:lsdException w:name="Light List Accent 2" w:semiHidden="0" w:uiPriority="61" w:unhideWhenUsed="0"/>
+    <w:lsdException w:name="Light Grid Accent 2" w:semiHidden="0" w:uiPriority="62" w:unhideWhenUsed="0"/>
+    <w:lsdException w:name="Medium Shading 1 Accent 2" w:semiHidden="0" w:uiPriority="63" w:unhideWhenUsed="0"/>
+    <w:lsdException w:name="Medium Shading 2 Accent 2" w:semiHidden="0" w:uiPriority="64" w:unhideWhenUsed="0"/>
+    <w:lsdException w:name="Medium List 1 Accent 2" w:semiHidden="0" w:uiPriority="65" w:unhideWhenUsed="0"/>
+    <w:lsdException w:name="Medium List 2 Accent 2" w:semiHidden="0" w:uiPriority="66" w:unhideWhenUsed="0"/>
+    <w:lsdException w:name="Medium Grid 1 Accent 2" w:semiHidden="0" w:uiPriority="67" w:unhideWhenUsed="0"/>
+    <w:lsdException w:name="Medium Grid 2 Accent 2" w:semiHidden="0" w:uiPriority="68" w:unhideWhenUsed="0"/>
+    <w:lsdException w:name="Medium Grid 3 Accent 2" w:semiHidden="0" w:uiPriority="69" w:unhideWhenUsed="0"/>
+    <w:lsdException w:name="Dark List Accent 2" w:semiHidden="0" w:uiPriority="70" w:unhideWhenUsed="0"/>
+    <w:lsdException w:name="Colorful Shading Accent 2" w:semiHidden="0" w:uiPriority="71" w:unhideWhenUsed="0"/>
+    <w:lsdException w:name="Colorful List Accent 2" w:semiHidden="0" w:uiPriority="72" w:unhideWhenUsed="0"/>
+    <w:lsdException w:name="Colorful Grid Accent 2" w:semiHidden="0" w:uiPriority="73" w:unhideWhenUsed="0"/>
+    <w:lsdException w:name="Light Shading Accent 3" w:semiHidden="0" w:uiPriority="60" w:unhideWhenUsed="0"/>
+    <w:lsdException w:name="Light List Accent 3" w:semiHidden="0" w:uiPriority="61" w:unhideWhenUsed="0"/>
+    <w:lsdException w:name="Light Grid Accent 3" w:semiHidden="0" w:uiPriority="62" w:unhideWhenUsed="0"/>
+    <w:lsdException w:name="Medium Shading 1 Accent 3" w:semiHidden="0" w:uiPriority="63" w:unhideWhenUsed="0"/>
+    <w:lsdException w:name="Medium Shading 2 Accent 3" w:semiHidden="0" w:uiPriority="64" w:unhideWhenUsed="0"/>
+    <w:lsdException w:name="Medium List 1 Accent 3" w:semiHidden="0" w:uiPriority="65" w:unhideWhenUsed="0"/>
+    <w:lsdException w:name="Medium List 2 Accent 3" w:semiHidden="0" w:uiPriority="66" w:unhideWhenUsed="0"/>
+    <w:lsdException w:name="Medium Grid 1 Accent 3" w:semiHidden="0" w:uiPriority="67" w:unhideWhenUsed="0"/>
+    <w:lsdException w:name="Medium Grid 2 Accent 3" w:semiHidden="0" w:uiPriority="68" w:unhideWhenUsed="0"/>
+    <w:lsdException w:name="Medium Grid 3 Accent 3" w:semiHidden="0" w:uiPriority="69" w:unhideWhenUsed="0"/>
+    <w:lsdException w:name="Dark List Accent 3" w:semiHidden="0" w:uiPriority="70" w:unhideWhenUsed="0"/>
+    <w:lsdException w:name="Colorful Shading Accent 3" w:semiHidden="0" w:uiPriority="71" w:unhideWhenUsed="0"/>
+    <w:lsdException w:name="Colorful List Accent 3" w:semiHidden="0" w:uiPriority="72" w:unhideWhenUsed="0"/>
+    <w:lsdException w:name="Colorful Grid Accent 3" w:semiHidden="0" w:uiPriority="73" w:unhideWhenUsed="0"/>
+    <w:lsdException w:name="Light Shading Accent 4" w:semiHidden="0" w:uiPriority="60" w:unhideWhenUsed="0"/>
+    <w:lsdException w:name="Light List Accent 4" w:semiHidden="0" w:uiPriority="61" w:unhideWhenUsed="0"/>
+    <w:lsdException w:name="Light Grid Accent 4" w:semiHidden="0" w:uiPriority="62" w:unhideWhenUsed="0"/>
+    <w:lsdException w:name="Medium Shading 1 Accent 4" w:semiHidden="0" w:uiPriority="63" w:unhideWhenUsed="0"/>
+    <w:lsdException w:name="Medium Shading 2 Accent 4" w:semiHidden="0" w:uiPriority="64" w:unhideWhenUsed="0"/>
+    <w:lsdException w:name="Medium List 1 Accent 4" w:semiHidden="0" w:uiPriority="65" w:unhideWhenUsed="0"/>
+    <w:lsdException w:name="Medium List 2 Accent 4" w:semiHidden="0" w:uiPriority="66" w:unhideWhenUsed="0"/>
+    <w:lsdException w:name="Medium Grid 1 Accent 4" w:semiHidden="0" w:uiPriority="67" w:unhideWhenUsed="0"/>
+    <w:lsdException w:name="Medium Grid 2 Accent 4" w:semiHidden="0" w:uiPriority="68" w:unhideWhenUsed="0"/>
+    <w:lsdException w:name="Medium Grid 3 Accent 4" w:semiHidden="0" w:uiPriority="69" w:unhideWhenUsed="0"/>
+    <w:lsdException w:name="Dark List Accent 4" w:semiHidden="0" w:uiPriority="70" w:unhideWhenUsed="0"/>
+    <w:lsdException w:name="Colorful Shading Accent 4" w:semiHidden="0" w:uiPriority="71" w:unhideWhenUsed="0"/>
+    <w:lsdException w:name="Colorful List Accent 4" w:semiHidden="0" w:uiPriority="72" w:unhideWhenUsed="0"/>
+    <w:lsdException w:name="Colorful Grid Accent 4" w:semiHidden="0" w:uiPriority="73" w:unhideWhenUsed="0"/>
+    <w:lsdException w:name="Light Shading Accent 5" w:semiHidden="0" w:uiPriority="60" w:unhideWhenUsed="0"/>
+    <w:lsdException w:name="Light List Accent 5" w:semiHidden="0" w:uiPriority="61" w:unhideWhenUsed="0"/>
+    <w:lsdException w:name="Light Grid Accent 5" w:semiHidden="0" w:uiPriority="62" w:unhideWhenUsed="0"/>
+    <w:lsdException w:name="Medium Shading 1 Accent 5" w:semiHidden="0" w:uiPriority="63" w:unhideWhenUsed="0"/>
+    <w:lsdException w:name="Medium Shading 2 Accent 5" w:semiHidden="0" w:uiPriority="64" w:unhideWhenUsed="0"/>
+    <w:lsdException w:name="Medium List 1 Accent 5" w:semiHidden="0" w:uiPriority="65" w:unhideWhenUsed="0"/>
+    <w:lsdException w:name="Medium List 2 Accent 5" w:semiHidden="0" w:uiPriority="66" w:unhideWhenUsed="0"/>
+    <w:lsdException w:name="Medium Grid 1 Accent 5" w:semiHidden="0" w:uiPriority="67" w:unhideWhenUsed="0"/>
+    <w:lsdException w:name="Medium Grid 2 Accent 5" w:semiHidden="0" w:uiPriority="68" w:unhideWhenUsed="0"/>
+    <w:lsdException w:name="Medium Grid 3 Accent 5" w:semiHidden="0" w:uiPriority="69" w:unhideWhenUsed="0"/>
+    <w:lsdException w:name="Dark List Accent 5" w:semiHidden="0" w:uiPriority="70" w:unhideWhenUsed="0"/>
+    <w:lsdException w:name="Colorful Shading Accent 5" w:semiHidden="0" w:uiPriority="71" w:unhideWhenUsed="0"/>
+    <w:lsdException w:name="Colorful List Accent 5" w:semiHidden="0" w:uiPriority="72" w:unhideWhenUsed="0"/>
+    <w:lsdException w:name="Colorful Grid Accent 5" w:semiHidden="0" w:uiPriority="73" w:unhideWhenUsed="0"/>
+    <w:lsdException w:name="Light Shading Accent 6" w:semiHidden="0" w:uiPriority="60" w:unhideWhenUsed="0"/>
+    <w:lsdException w:name="Light List Accent 6" w:semiHidden="0" w:uiPriority="61" w:unhideWhenUsed="0"/>
+    <w:lsdException w:name="Light Grid Accent 6" w:semiHidden="0" w:uiPriority="62" w:unhideWhenUsed="0"/>
+    <w:lsdException w:name="Medium Shading 1 Accent 6" w:semiHidden="0" w:uiPriority="63" w:unhideWhenUsed="0"/>
+    <w:lsdException w:name="Medium Shading 2 Accent 6" w:semiHidden="0" w:uiPriority="64" w:unhideWhenUsed="0"/>
+    <w:lsdException w:name="Medium List 1 Accent 6" w:semiHidden="0" w:uiPriority="65" w:unhideWhenUsed="0"/>
+    <w:lsdException w:name="Medium List 2 Accent 6" w:semiHidden="0" w:uiPriority="66" w:unhideWhenUsed="0"/>
+    <w:lsdException w:name="Medium Grid 1 Accent 6" w:semiHidden="0" w:uiPriority="67" w:unhideWhenUsed="0"/>
+    <w:lsdException w:name="Medium Grid 2 Accent 6" w:semiHidden="0" w:uiPriority="68" w:unhideWhenUsed="0"/>
+    <w:lsdException w:name="Medium Grid 3 Accent 6" w:semiHidden="0" w:uiPriority="69" w:unhideWhenUsed="0"/>
+    <w:lsdException w:name="Dark List Accent 6" w:semiHidden="0" w:uiPriority="70" w:unhideWhenUsed="0"/>
+    <w:lsdException w:name="Colorful Shading Accent 6" w:semiHidden="0" w:uiPriority="71" w:unhideWhenUsed="0"/>
+    <w:lsdException w:name="Colorful List Accent 6" w:semiHidden="0" w:uiPriority="72" w:unhideWhenUsed="0"/>
+    <w:lsdException w:name="Colorful Grid Accent 6" w:semiHidden="0" w:uiPriority="73" w:unhideWhenUsed="0"/>
+    <w:lsdException w:name="Subtle Emphasis" w:semiHidden="0" w:uiPriority="19" w:unhideWhenUsed="0" w:qFormat="1"/>
+    <w:lsdException w:name="Intense Emphasis" w:semiHidden="0" w:uiPriority="21" w:unhideWhenUsed="0" w:qFormat="1"/>
+    <w:lsdException w:name="Subtle Reference" w:semiHidden="0" w:uiPriority="31" w:unhideWhenUsed="0" w:qFormat="1"/>
+    <w:lsdException w:name="Intense Reference" w:semiHidden="0" w:uiPriority="32" w:unhideWhenUsed="0" w:qFormat="1"/>
+    <w:lsdException w:name="Book Title" w:semiHidden="0" w:uiPriority="33" w:unhideWhenUsed="0" w:qFormat="1"/>
+    <w:lsdException w:name="Bibliography" w:uiPriority="37"/>
+    <w:lsdException w:name="TOC Heading" w:uiPriority="39" w:qFormat="1"/>
+  </w:latentStyles>
+  <w:style w:type="paragraph" w:default="1" w:styleId="Normal">
+    <w:name w:val="Normal"/>
+    <w:qFormat/>
+  </w:style>
+  <w:style w:type="character" w:default="1" w:styleId="DefaultParagraphFont">
+    <w:name w:val="Default Paragraph Font"/>
+    <w:uiPriority w:val="1"/>
+    <w:semiHidden/>
+    <w:unhideWhenUsed/>
+  </w:style>
+  <w:style w:type="table" w:default="1" w:styleId="TableNormal">
+    <w:name w:val="Normal Table"/>
+    <w:uiPriority w:val="99"/>
+    <w:semiHidden/>
+    <w:unhideWhenUsed/>
+    <w:tblPr>
+      <w:tblInd w:w="0" w:type="dxa"/>
+      <w:tblCellMar>
+        <w:top w:w="0" w:type="dxa"/>
+        <w:left w:w="108" w:type="dxa"/>
+        <w:bottom w:w="0" w:type="dxa"/>
+        <w:right w:w="108" w:type="dxa"/>
+      </w:tblCellMar>
+    </w:tblPr>
+  </w:style>
+  <w:style w:type="numbering" w:default="1" w:styleId="NoList">
+    <w:name w:val="No List"/>
+    <w:uiPriority w:val="99"/>
+    <w:semiHidden/>
+    <w:unhideWhenUsed/>
+  </w:style>
+  <w:style w:type="paragraph" w:styleId="Header">
+    <w:name w:val="header"/>
+    <w:basedOn w:val="Normal"/>
+    <w:link w:val="HeaderChar"/>
+    <w:uiPriority w:val="99"/>
+    <w:unhideWhenUsed/>
+    <w:rsid w:val="00A20EC7"/>
+    <w:pPr>
+      <w:tabs>
+        <w:tab w:val="center" w:pos="4680"/>
+        <w:tab w:val="right" w:pos="9360"/>
+      </w:tabs>
+      <w:spacing w:after="0" w:line="240" w:lineRule="auto"/>
+    </w:pPr>
+  </w:style>
+  <w:style w:type="character" w:customStyle="1" w:styleId="HeaderChar">
+    <w:name w:val="Header Char"/>
+    <w:basedOn w:val="DefaultParagraphFont"/>
+    <w:link w:val="Header"/>
+    <w:uiPriority w:val="99"/>
+    <w:rsid w:val="00A20EC7"/>
+  </w:style>
+  <w:style w:type="paragraph" w:styleId="Footer">
+    <w:name w:val="footer"/>
+    <w:basedOn w:val="Normal"/>
+    <w:link w:val="FooterChar"/>
+    <w:uiPriority w:val="99"/>
+    <w:unhideWhenUsed/>
+    <w:rsid w:val="00A20EC7"/>
+    <w:pPr>
+      <w:tabs>
+        <w:tab w:val="center" w:pos="4680"/>
+        <w:tab w:val="right" w:pos="9360"/>
+      </w:tabs>
+      <w:spacing w:after="0" w:line="240" w:lineRule="auto"/>
+    </w:pPr>
+  </w:style>
+  <w:style w:type="character" w:customStyle="1" w:styleId="FooterChar">
+    <w:name w:val="Footer Char"/>
+    <w:basedOn w:val="DefaultParagraphFont"/>
+    <w:link w:val="Footer"/>
+    <w:uiPriority w:val="99"/>
+    <w:rsid w:val="00A20EC7"/>
+  </w:style>
+  <w:style w:type="character" w:styleId="Hyperlink">
+    <w:name w:val="Hyperlink"/>
+    <w:basedOn w:val="DefaultParagraphFont"/>
+    <w:uiPriority w:val="99"/>
+    <w:unhideWhenUsed/>
+    <w:rsid w:val="00924A3D"/>
+    <w:rPr>
+      <w:color w:val="0563C1" w:themeColor="hyperlink"/>
+      <w:u w:val="single"/>
+    </w:rPr>
+  </w:style>
+  <w:style w:type="character" w:customStyle="1" w:styleId="UnresolvedMention">
+    <w:name w:val="Unresolved Mention"/>
+    <w:basedOn w:val="DefaultParagraphFont"/>
+    <w:uiPriority w:val="99"/>
+    <w:semiHidden/>
+    <w:unhideWhenUsed/>
+    <w:rsid w:val="00924A3D"/>
+    <w:rPr>
+      <w:color w:val="808080"/>
+      <w:shd w:val="clear" w:color="auto" w:fill="E6E6E6"/>
+    </w:rPr>
+  </w:style>
+  <w:style w:type="paragraph" w:styleId="ListParagraph">
+    <w:name w:val="List Paragraph"/>
+    <w:basedOn w:val="Normal"/>
+    <w:uiPriority w:val="34"/>
+    <w:qFormat/>
+    <w:rsid w:val="00E7335E"/>
+    <w:pPr>
+      <w:ind w:left="720"/>
+      <w:contextualSpacing/>
+    </w:pPr>
+  </w:style>
+  <w:style w:type="paragraph" w:styleId="BalloonText">
+    <w:name w:val="Balloon Text"/>
+    <w:basedOn w:val="Normal"/>
+    <w:link w:val="BalloonTextChar"/>
+    <w:uiPriority w:val="99"/>
+    <w:semiHidden/>
+    <w:unhideWhenUsed/>
+    <w:rsid w:val="00E7335E"/>
+    <w:pPr>
+      <w:spacing w:after="0" w:line="240" w:lineRule="auto"/>
+    </w:pPr>
+    <w:rPr>
+      <w:rFonts w:ascii="Lucida Grande" w:hAnsi="Lucida Grande"/>
+      <w:sz w:val="18"/>
+      <w:szCs w:val="18"/>
+    </w:rPr>
+  </w:style>
+  <w:style w:type="character" w:customStyle="1" w:styleId="BalloonTextChar">
+    <w:name w:val="Balloon Text Char"/>
+    <w:basedOn w:val="DefaultParagraphFont"/>
+    <w:link w:val="BalloonText"/>
+    <w:uiPriority w:val="99"/>
+    <w:semiHidden/>
+    <w:rsid w:val="00E7335E"/>
+    <w:rPr>
+      <w:rFonts w:ascii="Lucida Grande" w:hAnsi="Lucida Grande"/>
+      <w:sz w:val="18"/>
+      <w:szCs w:val="18"/>
     </w:rPr>
   </w:style>
 </w:styles>
@@ -1943,7 +2701,7 @@
     </a:clrScheme>
     <a:fontScheme name="Office">
       <a:majorFont>
-        <a:latin typeface="Calibri Light" panose="020F0302020204030204"/>
+        <a:latin typeface="Calibri Light"/>
         <a:ea typeface=""/>
         <a:cs typeface=""/>
         <a:font script="Jpan" typeface="游ゴシック Light"/>
@@ -1995,7 +2753,7 @@
         <a:font script="Tfng" typeface="Ebrima"/>
       </a:majorFont>
       <a:minorFont>
-        <a:latin typeface="Calibri" panose="020F0502020204030204"/>
+        <a:latin typeface="Calibri"/>
         <a:ea typeface=""/>
         <a:cs typeface=""/>
         <a:font script="Jpan" typeface="游明朝"/>
@@ -2189,7 +2947,7 @@
   <a:extraClrSchemeLst/>
   <a:extLst>
     <a:ext uri="{05A4C25C-085E-4340-85A3-A5531E510DB2}">
-      <thm15:themeFamily xmlns:thm15="http://schemas.microsoft.com/office/thememl/2012/main" name="Office Theme" id="{62F939B6-93AF-4DB8-9C6B-D6C7DFDC589F}" vid="{4A3C46E8-61CC-4603-A589-7422A47A8E4A}"/>
+      <thm15:themeFamily xmlns:thm15="http://schemas.microsoft.com/office/thememl/2012/main" xmlns="" name="Office Theme" id="{62F939B6-93AF-4DB8-9C6B-D6C7DFDC589F}" vid="{4A3C46E8-61CC-4603-A589-7422A47A8E4A}"/>
     </a:ext>
   </a:extLst>
 </a:theme>

</xml_diff>